<commit_message>
Updated dependencies in docs
</commit_message>
<xml_diff>
--- a/Docs/Documentation.docx
+++ b/Docs/Documentation.docx
@@ -4,7 +4,7 @@
   <w:body>
     <w:p>
       <w:pPr>
-        <w:pStyle w:val="TOCHeading"/>
+        <w:pStyle w:val="Kopvaninhoudsopgave"/>
         <w:jc w:val="center"/>
         <w:rPr>
           <w:lang w:val="nl-NL"/>
@@ -110,8 +110,16 @@
         <w:rPr>
           <w:lang w:val="nl-NL"/>
         </w:rPr>
-        <w:t>: JKCTech</w:t>
-      </w:r>
+        <w:t xml:space="preserve">: </w:t>
+      </w:r>
+      <w:proofErr w:type="spellStart"/>
+      <w:r>
+        <w:rPr>
+          <w:lang w:val="nl-NL"/>
+        </w:rPr>
+        <w:t>JKCTech</w:t>
+      </w:r>
+      <w:proofErr w:type="spellEnd"/>
     </w:p>
     <w:p>
       <w:pPr>
@@ -144,7 +152,7 @@
       <w:sdtContent>
         <w:p>
           <w:pPr>
-            <w:pStyle w:val="TOCHeading"/>
+            <w:pStyle w:val="Kopvaninhoudsopgave"/>
             <w:rPr>
               <w:color w:val="000000" w:themeColor="text1"/>
               <w:lang w:val="nl-NL"/>
@@ -167,7 +175,7 @@
         </w:p>
         <w:p>
           <w:pPr>
-            <w:pStyle w:val="TOC1"/>
+            <w:pStyle w:val="Inhopg1"/>
             <w:tabs>
               <w:tab w:val="right" w:leader="dot" w:pos="9350"/>
             </w:tabs>
@@ -253,7 +261,7 @@
         </w:p>
         <w:p>
           <w:pPr>
-            <w:pStyle w:val="TOC2"/>
+            <w:pStyle w:val="Inhopg2"/>
             <w:tabs>
               <w:tab w:val="right" w:leader="dot" w:pos="9350"/>
             </w:tabs>
@@ -330,7 +338,7 @@
         </w:p>
         <w:p>
           <w:pPr>
-            <w:pStyle w:val="TOC2"/>
+            <w:pStyle w:val="Inhopg2"/>
             <w:tabs>
               <w:tab w:val="right" w:leader="dot" w:pos="9350"/>
             </w:tabs>
@@ -409,7 +417,7 @@
         </w:p>
         <w:p>
           <w:pPr>
-            <w:pStyle w:val="TOC3"/>
+            <w:pStyle w:val="Inhopg3"/>
             <w:tabs>
               <w:tab w:val="right" w:leader="dot" w:pos="9350"/>
             </w:tabs>
@@ -486,7 +494,7 @@
         </w:p>
         <w:p>
           <w:pPr>
-            <w:pStyle w:val="TOC3"/>
+            <w:pStyle w:val="Inhopg3"/>
             <w:tabs>
               <w:tab w:val="right" w:leader="dot" w:pos="9350"/>
             </w:tabs>
@@ -563,7 +571,7 @@
         </w:p>
         <w:p>
           <w:pPr>
-            <w:pStyle w:val="TOC2"/>
+            <w:pStyle w:val="Inhopg2"/>
             <w:tabs>
               <w:tab w:val="right" w:leader="dot" w:pos="9350"/>
             </w:tabs>
@@ -640,7 +648,7 @@
         </w:p>
         <w:p>
           <w:pPr>
-            <w:pStyle w:val="TOC3"/>
+            <w:pStyle w:val="Inhopg3"/>
             <w:tabs>
               <w:tab w:val="right" w:leader="dot" w:pos="9350"/>
             </w:tabs>
@@ -717,7 +725,7 @@
         </w:p>
         <w:p>
           <w:pPr>
-            <w:pStyle w:val="TOC3"/>
+            <w:pStyle w:val="Inhopg3"/>
             <w:tabs>
               <w:tab w:val="right" w:leader="dot" w:pos="9350"/>
             </w:tabs>
@@ -794,7 +802,7 @@
         </w:p>
         <w:p>
           <w:pPr>
-            <w:pStyle w:val="TOC3"/>
+            <w:pStyle w:val="Inhopg3"/>
             <w:tabs>
               <w:tab w:val="right" w:leader="dot" w:pos="9350"/>
             </w:tabs>
@@ -871,7 +879,7 @@
         </w:p>
         <w:p>
           <w:pPr>
-            <w:pStyle w:val="TOC2"/>
+            <w:pStyle w:val="Inhopg2"/>
             <w:tabs>
               <w:tab w:val="right" w:leader="dot" w:pos="9350"/>
             </w:tabs>
@@ -950,7 +958,7 @@
         </w:p>
         <w:p>
           <w:pPr>
-            <w:pStyle w:val="TOC3"/>
+            <w:pStyle w:val="Inhopg3"/>
             <w:tabs>
               <w:tab w:val="right" w:leader="dot" w:pos="9350"/>
             </w:tabs>
@@ -1027,7 +1035,7 @@
         </w:p>
         <w:p>
           <w:pPr>
-            <w:pStyle w:val="TOC3"/>
+            <w:pStyle w:val="Inhopg3"/>
             <w:tabs>
               <w:tab w:val="right" w:leader="dot" w:pos="9350"/>
             </w:tabs>
@@ -1121,7 +1129,7 @@
     </w:p>
     <w:p>
       <w:pPr>
-        <w:pStyle w:val="Heading1"/>
+        <w:pStyle w:val="Kop1"/>
       </w:pPr>
       <w:bookmarkStart w:id="0" w:name="_Toc17824264"/>
       <w:r>
@@ -1139,7 +1147,7 @@
     </w:p>
     <w:p>
       <w:pPr>
-        <w:pStyle w:val="Heading2"/>
+        <w:pStyle w:val="Kop2"/>
       </w:pPr>
       <w:bookmarkStart w:id="1" w:name="_Toc17824265"/>
       <w:r>
@@ -1180,7 +1188,7 @@
     </w:p>
     <w:tbl>
       <w:tblPr>
-        <w:tblStyle w:val="GridTable1Light"/>
+        <w:tblStyle w:val="Rastertabel1licht"/>
         <w:tblW w:w="0" w:type="auto"/>
         <w:tblLook w:val="04A0" w:firstRow="1" w:lastRow="0" w:firstColumn="1" w:lastColumn="0" w:noHBand="0" w:noVBand="1"/>
       </w:tblPr>
@@ -1781,7 +1789,7 @@
     </w:p>
     <w:tbl>
       <w:tblPr>
-        <w:tblStyle w:val="GridTable1Light"/>
+        <w:tblStyle w:val="Rastertabel1licht"/>
         <w:tblW w:w="0" w:type="auto"/>
         <w:tblLook w:val="04A0" w:firstRow="1" w:lastRow="0" w:firstColumn="1" w:lastColumn="0" w:noHBand="0" w:noVBand="1"/>
       </w:tblPr>
@@ -2337,7 +2345,7 @@
     </w:p>
     <w:p>
       <w:pPr>
-        <w:pStyle w:val="Heading2"/>
+        <w:pStyle w:val="Kop2"/>
         <w:rPr>
           <w:lang w:val="nl-NL"/>
         </w:rPr>
@@ -2367,7 +2375,7 @@
     </w:p>
     <w:p>
       <w:pPr>
-        <w:pStyle w:val="Heading3"/>
+        <w:pStyle w:val="Kop3"/>
       </w:pPr>
       <w:bookmarkStart w:id="3" w:name="_Toc17824267"/>
       <w:r>
@@ -2397,7 +2405,7 @@
     </w:p>
     <w:tbl>
       <w:tblPr>
-        <w:tblStyle w:val="GridTable1Light"/>
+        <w:tblStyle w:val="Rastertabel1licht"/>
         <w:tblW w:w="9350" w:type="dxa"/>
         <w:tblLook w:val="04A0" w:firstRow="1" w:lastRow="0" w:firstColumn="1" w:lastColumn="0" w:noHBand="0" w:noVBand="1"/>
       </w:tblPr>
@@ -4205,7 +4213,7 @@
     </w:p>
     <w:p>
       <w:pPr>
-        <w:pStyle w:val="Heading3"/>
+        <w:pStyle w:val="Kop3"/>
       </w:pPr>
       <w:bookmarkStart w:id="4" w:name="_Toc17824268"/>
       <w:proofErr w:type="spellStart"/>
@@ -4402,21 +4410,7 @@
         <w:rPr>
           <w:lang w:val="nl-NL"/>
         </w:rPr>
-        <w:t xml:space="preserve">* </w:t>
-      </w:r>
-      <w:proofErr w:type="gramStart"/>
-      <w:r>
-        <w:rPr>
-          <w:lang w:val="nl-NL"/>
-        </w:rPr>
-        <w:t>TBD markeringen</w:t>
-      </w:r>
-      <w:proofErr w:type="gramEnd"/>
-      <w:r>
-        <w:rPr>
-          <w:lang w:val="nl-NL"/>
-        </w:rPr>
-        <w:t xml:space="preserve"> worden in een aparte tabel opgeslagen</w:t>
+        <w:t>* TBD markeringen worden in een aparte tabel opgeslagen</w:t>
       </w:r>
       <w:r>
         <w:rPr>
@@ -4441,21 +4435,7 @@
         <w:rPr>
           <w:lang w:val="nl-NL"/>
         </w:rPr>
-        <w:t xml:space="preserve">Alle </w:t>
-      </w:r>
-      <w:proofErr w:type="gramStart"/>
-      <w:r>
-        <w:rPr>
-          <w:lang w:val="nl-NL"/>
-        </w:rPr>
-        <w:t>REGEX patronen</w:t>
-      </w:r>
-      <w:proofErr w:type="gramEnd"/>
-      <w:r>
-        <w:rPr>
-          <w:lang w:val="nl-NL"/>
-        </w:rPr>
-        <w:t xml:space="preserve"> worden case-</w:t>
+        <w:t>Alle REGEX patronen worden case-</w:t>
       </w:r>
       <w:proofErr w:type="spellStart"/>
       <w:r>
@@ -4501,7 +4481,6 @@
           <w:lang w:val="nl-NL"/>
         </w:rPr>
       </w:pPr>
-      <w:proofErr w:type="gramStart"/>
       <w:r>
         <w:rPr>
           <w:b/>
@@ -4542,7 +4521,6 @@
         </w:rPr>
         <w:t>AL</w:t>
       </w:r>
-      <w:proofErr w:type="gramEnd"/>
       <w:r>
         <w:rPr>
           <w:b/>
@@ -4632,16 +4610,15 @@
           <w:bCs/>
           <w:lang w:val="nl-NL"/>
         </w:rPr>
-        <w:t xml:space="preserve">Mobiel Medisch </w:t>
-      </w:r>
-      <w:proofErr w:type="gramStart"/>
+        <w:t>Mobiel Medisch Team</w:t>
+      </w:r>
       <w:r>
         <w:rPr>
           <w:b/>
           <w:bCs/>
           <w:lang w:val="nl-NL"/>
         </w:rPr>
-        <w:t>Team</w:t>
+        <w:t xml:space="preserve"> / D</w:t>
       </w:r>
       <w:r>
         <w:rPr>
@@ -4649,16 +4626,15 @@
           <w:bCs/>
           <w:lang w:val="nl-NL"/>
         </w:rPr>
-        <w:t xml:space="preserve"> /</w:t>
-      </w:r>
-      <w:proofErr w:type="gramEnd"/>
+        <w:t>.</w:t>
+      </w:r>
       <w:r>
         <w:rPr>
           <w:b/>
           <w:bCs/>
           <w:lang w:val="nl-NL"/>
         </w:rPr>
-        <w:t xml:space="preserve"> D</w:t>
+        <w:t>A</w:t>
       </w:r>
       <w:r>
         <w:rPr>
@@ -4674,7 +4650,7 @@
           <w:bCs/>
           <w:lang w:val="nl-NL"/>
         </w:rPr>
-        <w:t>A</w:t>
+        <w:t>R</w:t>
       </w:r>
       <w:r>
         <w:rPr>
@@ -4690,7 +4666,7 @@
           <w:bCs/>
           <w:lang w:val="nl-NL"/>
         </w:rPr>
-        <w:t>R</w:t>
+        <w:t>E</w:t>
       </w:r>
       <w:r>
         <w:rPr>
@@ -4706,7 +4682,7 @@
           <w:bCs/>
           <w:lang w:val="nl-NL"/>
         </w:rPr>
-        <w:t>E</w:t>
+        <w:t>S</w:t>
       </w:r>
       <w:r>
         <w:rPr>
@@ -4722,7 +4698,7 @@
           <w:bCs/>
           <w:lang w:val="nl-NL"/>
         </w:rPr>
-        <w:t>S</w:t>
+        <w:t xml:space="preserve"> / SIGMA</w:t>
       </w:r>
       <w:r>
         <w:rPr>
@@ -4730,7 +4706,7 @@
           <w:bCs/>
           <w:lang w:val="nl-NL"/>
         </w:rPr>
-        <w:t>.</w:t>
+        <w:t xml:space="preserve"> Team</w:t>
       </w:r>
       <w:r>
         <w:rPr>
@@ -4738,7 +4714,7 @@
           <w:bCs/>
           <w:lang w:val="nl-NL"/>
         </w:rPr>
-        <w:t xml:space="preserve"> / SIGMA</w:t>
+        <w:t xml:space="preserve"> / </w:t>
       </w:r>
       <w:r>
         <w:rPr>
@@ -4746,7 +4722,7 @@
           <w:bCs/>
           <w:lang w:val="nl-NL"/>
         </w:rPr>
-        <w:t xml:space="preserve"> Team</w:t>
+        <w:t>Kustwacht</w:t>
       </w:r>
       <w:r>
         <w:rPr>
@@ -4754,7 +4730,7 @@
           <w:bCs/>
           <w:lang w:val="nl-NL"/>
         </w:rPr>
-        <w:t xml:space="preserve"> / </w:t>
+        <w:t>centrum</w:t>
       </w:r>
       <w:r>
         <w:rPr>
@@ -4762,7 +4738,7 @@
           <w:bCs/>
           <w:lang w:val="nl-NL"/>
         </w:rPr>
-        <w:t>Kustwacht</w:t>
+        <w:t xml:space="preserve"> / K</w:t>
       </w:r>
       <w:r>
         <w:rPr>
@@ -4770,7 +4746,7 @@
           <w:bCs/>
           <w:lang w:val="nl-NL"/>
         </w:rPr>
-        <w:t>centrum</w:t>
+        <w:t>.</w:t>
       </w:r>
       <w:r>
         <w:rPr>
@@ -4778,7 +4754,7 @@
           <w:bCs/>
           <w:lang w:val="nl-NL"/>
         </w:rPr>
-        <w:t xml:space="preserve"> / K</w:t>
+        <w:t>N</w:t>
       </w:r>
       <w:r>
         <w:rPr>
@@ -4794,7 +4770,7 @@
           <w:bCs/>
           <w:lang w:val="nl-NL"/>
         </w:rPr>
-        <w:t>N</w:t>
+        <w:t>R</w:t>
       </w:r>
       <w:r>
         <w:rPr>
@@ -4810,7 +4786,7 @@
           <w:bCs/>
           <w:lang w:val="nl-NL"/>
         </w:rPr>
-        <w:t>R</w:t>
+        <w:t>M</w:t>
       </w:r>
       <w:r>
         <w:rPr>
@@ -4826,23 +4802,85 @@
           <w:bCs/>
           <w:lang w:val="nl-NL"/>
         </w:rPr>
-        <w:t>M</w:t>
-      </w:r>
+        <w:t xml:space="preserve"> / Reddingsbrigade</w:t>
+      </w:r>
+    </w:p>
+    <w:p>
+      <w:pPr>
+        <w:rPr>
+          <w:lang w:val="nl-NL"/>
+        </w:rPr>
+      </w:pPr>
       <w:r>
         <w:rPr>
           <w:b/>
           <w:bCs/>
           <w:lang w:val="nl-NL"/>
         </w:rPr>
+        <w:tab/>
+      </w:r>
+      <w:r>
+        <w:rPr>
+          <w:lang w:val="nl-NL"/>
+        </w:rPr>
+        <w:t>In eerste instantie u</w:t>
+      </w:r>
+      <w:r>
+        <w:rPr>
+          <w:lang w:val="nl-NL"/>
+        </w:rPr>
+        <w:t xml:space="preserve">itsluitend </w:t>
+      </w:r>
+      <w:proofErr w:type="spellStart"/>
+      <w:r>
+        <w:rPr>
+          <w:lang w:val="nl-NL"/>
+        </w:rPr>
+        <w:t>capcode</w:t>
+      </w:r>
+      <w:proofErr w:type="spellEnd"/>
+      <w:r>
+        <w:rPr>
+          <w:lang w:val="nl-NL"/>
+        </w:rPr>
+        <w:t xml:space="preserve"> filter</w:t>
+      </w:r>
+      <w:r>
+        <w:rPr>
+          <w:lang w:val="nl-NL"/>
+        </w:rPr>
+        <w:t xml:space="preserve"> toepassen</w:t>
+      </w:r>
+      <w:r>
+        <w:rPr>
+          <w:lang w:val="nl-NL"/>
+        </w:rPr>
         <w:t>.</w:t>
       </w:r>
-      <w:r>
+    </w:p>
+    <w:p>
+      <w:pPr>
         <w:rPr>
           <w:b/>
           <w:bCs/>
           <w:lang w:val="nl-NL"/>
         </w:rPr>
-        <w:t xml:space="preserve"> / Reddingsbrigade</w:t>
+      </w:pPr>
+      <w:r>
+        <w:rPr>
+          <w:b/>
+          <w:bCs/>
+          <w:lang w:val="nl-NL"/>
+        </w:rPr>
+        <w:t>Ambulance</w:t>
+      </w:r>
+      <w:r>
+        <w:rPr>
+          <w:b/>
+          <w:bCs/>
+          <w:lang w:val="nl-NL"/>
+        </w:rPr>
+        <w:t xml:space="preserve"> REGEX</w:t>
       </w:r>
     </w:p>
     <w:p>
@@ -4853,66 +4891,141 @@
       </w:pPr>
       <w:r>
         <w:rPr>
+          <w:lang w:val="nl-NL"/>
+        </w:rPr>
+        <w:tab/>
+        <w:t xml:space="preserve"> “^(\(</w:t>
+      </w:r>
+      <w:r>
+        <w:rPr>
+          <w:lang w:val="nl-NL"/>
+        </w:rPr>
+        <w:t>Directe inzet:</w:t>
+      </w:r>
+      <w:r>
+        <w:rPr>
+          <w:lang w:val="nl-NL"/>
+        </w:rPr>
+        <w:t xml:space="preserve"> )?[A-B][1-3]</w:t>
+      </w:r>
+      <w:r>
+        <w:rPr>
+          <w:lang w:val="nl-NL"/>
+        </w:rPr>
+        <w:t>|</w:t>
+      </w:r>
+      <w:r>
+        <w:rPr>
+          <w:lang w:val="nl-NL"/>
+        </w:rPr>
+        <w:t>(^|\s|\()</w:t>
+      </w:r>
+      <w:r>
+        <w:rPr>
+          <w:lang w:val="nl-NL"/>
+        </w:rPr>
+        <w:t>dia</w:t>
+      </w:r>
+      <w:r>
+        <w:rPr>
+          <w:lang w:val="nl-NL"/>
+        </w:rPr>
+        <w:t>”</w:t>
+      </w:r>
+    </w:p>
+    <w:p>
+      <w:pPr>
+        <w:rPr>
           <w:b/>
           <w:bCs/>
           <w:lang w:val="nl-NL"/>
         </w:rPr>
-        <w:tab/>
-      </w:r>
-      <w:r>
-        <w:rPr>
-          <w:lang w:val="nl-NL"/>
-        </w:rPr>
-        <w:t>In eerste instantie u</w:t>
-      </w:r>
-      <w:r>
-        <w:rPr>
-          <w:lang w:val="nl-NL"/>
-        </w:rPr>
-        <w:t xml:space="preserve">itsluitend </w:t>
-      </w:r>
-      <w:proofErr w:type="spellStart"/>
-      <w:r>
-        <w:rPr>
-          <w:lang w:val="nl-NL"/>
-        </w:rPr>
-        <w:t>capcode</w:t>
-      </w:r>
-      <w:proofErr w:type="spellEnd"/>
-      <w:r>
-        <w:rPr>
-          <w:lang w:val="nl-NL"/>
-        </w:rPr>
-        <w:t xml:space="preserve"> filter</w:t>
-      </w:r>
-      <w:r>
-        <w:rPr>
-          <w:lang w:val="nl-NL"/>
-        </w:rPr>
-        <w:t xml:space="preserve"> toepassen</w:t>
-      </w:r>
-      <w:r>
-        <w:rPr>
-          <w:lang w:val="nl-NL"/>
-        </w:rPr>
-        <w:t>.</w:t>
+      </w:pPr>
+      <w:r>
+        <w:rPr>
+          <w:b/>
+          <w:bCs/>
+          <w:lang w:val="nl-NL"/>
+        </w:rPr>
+        <w:t>Brandweer</w:t>
+      </w:r>
+      <w:r>
+        <w:rPr>
+          <w:b/>
+          <w:bCs/>
+          <w:lang w:val="nl-NL"/>
+        </w:rPr>
+        <w:t xml:space="preserve"> / Politie / Kustwacht</w:t>
+      </w:r>
+      <w:r>
+        <w:rPr>
+          <w:b/>
+          <w:bCs/>
+          <w:lang w:val="nl-NL"/>
+        </w:rPr>
+        <w:t xml:space="preserve"> REGEX</w:t>
       </w:r>
     </w:p>
     <w:p>
       <w:pPr>
+        <w:ind w:left="720"/>
+        <w:rPr>
+          <w:lang w:val="nl-NL"/>
+        </w:rPr>
+      </w:pPr>
+      <w:r>
+        <w:rPr>
+          <w:lang w:val="nl-NL"/>
+        </w:rPr>
+        <w:t>“^P(RIO)?\s?[1-</w:t>
+      </w:r>
+      <w:r>
+        <w:rPr>
+          <w:lang w:val="nl-NL"/>
+        </w:rPr>
+        <w:t>4</w:t>
+      </w:r>
+      <w:r>
+        <w:rPr>
+          <w:lang w:val="nl-NL"/>
+        </w:rPr>
+        <w:t>]</w:t>
+      </w:r>
+      <w:r>
+        <w:rPr>
+          <w:lang w:val="nl-NL"/>
+        </w:rPr>
+        <w:t>)</w:t>
+      </w:r>
+      <w:r>
+        <w:rPr>
+          <w:lang w:val="nl-NL"/>
+        </w:rPr>
+        <w:t>”</w:t>
+      </w:r>
+    </w:p>
+    <w:p>
+      <w:pPr>
+        <w:ind w:left="720"/>
+        <w:rPr>
+          <w:lang w:val="nl-NL"/>
+        </w:rPr>
+      </w:pPr>
+      <w:r>
         <w:rPr>
           <w:b/>
           <w:bCs/>
           <w:lang w:val="nl-NL"/>
         </w:rPr>
-      </w:pPr>
+        <w:t xml:space="preserve">Let </w:t>
+      </w:r>
       <w:r>
         <w:rPr>
           <w:b/>
           <w:bCs/>
           <w:lang w:val="nl-NL"/>
         </w:rPr>
-        <w:t>Ambulance</w:t>
+        <w:t>o</w:t>
       </w:r>
       <w:r>
         <w:rPr>
@@ -4920,68 +5033,252 @@
           <w:bCs/>
           <w:lang w:val="nl-NL"/>
         </w:rPr>
-        <w:t xml:space="preserve"> REGEX</w:t>
+        <w:t>p</w:t>
+      </w:r>
+      <w:r>
+        <w:rPr>
+          <w:b/>
+          <w:bCs/>
+          <w:lang w:val="nl-NL"/>
+        </w:rPr>
+        <w:t>:</w:t>
+      </w:r>
+      <w:r>
+        <w:rPr>
+          <w:lang w:val="nl-NL"/>
+        </w:rPr>
+        <w:t xml:space="preserve"> </w:t>
+      </w:r>
+      <w:r>
+        <w:rPr>
+          <w:lang w:val="nl-NL"/>
+        </w:rPr>
+        <w:t xml:space="preserve">Zowel </w:t>
+      </w:r>
+      <w:r>
+        <w:rPr>
+          <w:lang w:val="nl-NL"/>
+        </w:rPr>
+        <w:t xml:space="preserve">Politie, Brandweer </w:t>
+      </w:r>
+      <w:r>
+        <w:rPr>
+          <w:lang w:val="nl-NL"/>
+        </w:rPr>
+        <w:t>als</w:t>
+      </w:r>
+      <w:r>
+        <w:rPr>
+          <w:lang w:val="nl-NL"/>
+        </w:rPr>
+        <w:t xml:space="preserve"> Kustwacht </w:t>
+      </w:r>
+      <w:proofErr w:type="spellStart"/>
+      <w:r>
+        <w:rPr>
+          <w:lang w:val="nl-NL"/>
+        </w:rPr>
+        <w:t>voeldoen</w:t>
+      </w:r>
+      <w:proofErr w:type="spellEnd"/>
+      <w:r>
+        <w:rPr>
+          <w:lang w:val="nl-NL"/>
+        </w:rPr>
+        <w:t xml:space="preserve"> aan dit patroon. Switch daarom overeenkomstig en op volgorde</w:t>
+      </w:r>
+      <w:r>
+        <w:rPr>
+          <w:lang w:val="nl-NL"/>
+        </w:rPr>
+        <w:t xml:space="preserve"> van waarschijnlijkheid</w:t>
+      </w:r>
+      <w:r>
+        <w:rPr>
+          <w:lang w:val="nl-NL"/>
+        </w:rPr>
+        <w:t xml:space="preserve">. Bij een </w:t>
+      </w:r>
+      <w:proofErr w:type="spellStart"/>
+      <w:r>
+        <w:rPr>
+          <w:lang w:val="nl-NL"/>
+        </w:rPr>
+        <w:t>fail</w:t>
+      </w:r>
+      <w:proofErr w:type="spellEnd"/>
+      <w:r>
+        <w:rPr>
+          <w:lang w:val="nl-NL"/>
+        </w:rPr>
+        <w:t xml:space="preserve"> in alle gevallen, vallen we terug op Brandweer als resultaat, en kan deze </w:t>
+      </w:r>
+      <w:r>
+        <w:rPr>
+          <w:lang w:val="nl-NL"/>
+        </w:rPr>
+        <w:t xml:space="preserve">melding </w:t>
+      </w:r>
+      <w:r>
+        <w:rPr>
+          <w:lang w:val="nl-NL"/>
+        </w:rPr>
+        <w:t>als willekeurig / TBD worden beschouwd.</w:t>
       </w:r>
     </w:p>
     <w:p>
       <w:pPr>
-        <w:rPr>
-          <w:lang w:val="nl-NL"/>
-        </w:rPr>
-      </w:pPr>
-      <w:r>
-        <w:rPr>
-          <w:lang w:val="nl-NL"/>
-        </w:rPr>
-        <w:tab/>
-        <w:t xml:space="preserve"> “</w:t>
-      </w:r>
-      <w:proofErr w:type="gramStart"/>
-      <w:r>
-        <w:rPr>
-          <w:lang w:val="nl-NL"/>
-        </w:rPr>
-        <w:t>^(</w:t>
-      </w:r>
-      <w:proofErr w:type="gramEnd"/>
-      <w:r>
-        <w:rPr>
-          <w:lang w:val="nl-NL"/>
-        </w:rPr>
-        <w:t>\(</w:t>
-      </w:r>
-      <w:r>
-        <w:rPr>
-          <w:lang w:val="nl-NL"/>
-        </w:rPr>
-        <w:t>Directe inzet:</w:t>
-      </w:r>
-      <w:r>
-        <w:rPr>
-          <w:lang w:val="nl-NL"/>
-        </w:rPr>
-        <w:t xml:space="preserve"> )?[A-B][1-3]</w:t>
-      </w:r>
-      <w:r>
-        <w:rPr>
-          <w:lang w:val="nl-NL"/>
-        </w:rPr>
-        <w:t>|</w:t>
-      </w:r>
-      <w:r>
-        <w:rPr>
-          <w:lang w:val="nl-NL"/>
-        </w:rPr>
-        <w:t>(^|\s|\()</w:t>
-      </w:r>
-      <w:r>
-        <w:rPr>
-          <w:lang w:val="nl-NL"/>
-        </w:rPr>
-        <w:t>dia</w:t>
-      </w:r>
-      <w:r>
-        <w:rPr>
+        <w:ind w:left="720"/>
+        <w:rPr>
+          <w:lang w:val="nl-NL"/>
+        </w:rPr>
+      </w:pPr>
+      <w:r>
+        <w:rPr>
+          <w:b/>
+          <w:bCs/>
+          <w:lang w:val="nl-NL"/>
+        </w:rPr>
+        <w:t>Brandwee</w:t>
+      </w:r>
+      <w:r>
+        <w:rPr>
+          <w:b/>
+          <w:bCs/>
+          <w:lang w:val="nl-NL"/>
+        </w:rPr>
+        <w:t>r</w:t>
+      </w:r>
+      <w:r>
+        <w:rPr>
+          <w:b/>
+          <w:bCs/>
+          <w:lang w:val="nl-NL"/>
+        </w:rPr>
+        <w:t>:</w:t>
+      </w:r>
+      <w:r>
+        <w:rPr>
+          <w:lang w:val="nl-NL"/>
+        </w:rPr>
+        <w:br/>
+      </w:r>
+      <w:r>
+        <w:rPr>
+          <w:sz w:val="20"/>
+          <w:szCs w:val="20"/>
+          <w:lang w:val="nl-NL"/>
+        </w:rPr>
+        <w:t>“</w:t>
+      </w:r>
+      <w:r>
+        <w:rPr>
+          <w:sz w:val="20"/>
+          <w:szCs w:val="20"/>
+          <w:lang w:val="nl-NL"/>
+        </w:rPr>
+        <w:t>brand|</w:t>
+      </w:r>
+      <w:r>
+        <w:rPr>
+          <w:sz w:val="20"/>
+          <w:szCs w:val="20"/>
+          <w:lang w:val="nl-NL"/>
+        </w:rPr>
+        <w:t>(^|\s|\()(</w:t>
+      </w:r>
+      <w:r>
+        <w:rPr>
+          <w:sz w:val="20"/>
+          <w:szCs w:val="20"/>
+          <w:lang w:val="nl-NL"/>
+        </w:rPr>
+        <w:t>liftopsluiting|OMS\s|</w:t>
+      </w:r>
+      <w:r>
+        <w:rPr>
+          <w:sz w:val="20"/>
+          <w:szCs w:val="20"/>
+          <w:lang w:val="nl-NL"/>
+        </w:rPr>
+        <w:t>op</w:t>
+      </w:r>
+      <w:r>
+        <w:rPr>
+          <w:sz w:val="20"/>
+          <w:szCs w:val="20"/>
+          <w:lang w:val="nl-NL"/>
+        </w:rPr>
+        <w:t>s(ch</w:t>
+      </w:r>
+      <w:r>
+        <w:rPr>
+          <w:sz w:val="20"/>
+          <w:szCs w:val="20"/>
+          <w:lang w:val="nl-NL"/>
+        </w:rPr>
+        <w:t>aling</w:t>
+      </w:r>
+      <w:r>
+        <w:rPr>
+          <w:sz w:val="20"/>
+          <w:szCs w:val="20"/>
+          <w:lang w:val="nl-NL"/>
+        </w:rPr>
+        <w:t>|\.|\)</w:t>
+      </w:r>
+      <w:r>
+        <w:rPr>
+          <w:sz w:val="20"/>
+          <w:szCs w:val="20"/>
+          <w:lang w:val="nl-NL"/>
+        </w:rPr>
+        <w:t>|\s</w:t>
+      </w:r>
+      <w:r>
+        <w:rPr>
+          <w:sz w:val="20"/>
+          <w:szCs w:val="20"/>
+          <w:lang w:val="nl-NL"/>
+        </w:rPr>
+        <w:t>)?</w:t>
+      </w:r>
+      <w:r>
+        <w:rPr>
+          <w:sz w:val="20"/>
+          <w:szCs w:val="20"/>
+          <w:lang w:val="nl-NL"/>
+        </w:rPr>
+        <w:t>|kazern(e|\.)</w:t>
+      </w:r>
+      <w:r>
+        <w:rPr>
+          <w:sz w:val="20"/>
+          <w:szCs w:val="20"/>
+          <w:lang w:val="nl-NL"/>
+        </w:rPr>
+        <w:t>|herbez(\.|etting)</w:t>
+      </w:r>
+      <w:r>
+        <w:rPr>
+          <w:sz w:val="20"/>
+          <w:szCs w:val="20"/>
+          <w:lang w:val="nl-NL"/>
+        </w:rPr>
+        <w:t>|inci-</w:t>
+      </w:r>
+      <w:r>
+        <w:rPr>
+          <w:sz w:val="20"/>
+          <w:szCs w:val="20"/>
+          <w:lang w:val="nl-NL"/>
+        </w:rPr>
+        <w:t>)</w:t>
+      </w:r>
+      <w:r>
+        <w:rPr>
+          <w:sz w:val="20"/>
+          <w:szCs w:val="20"/>
           <w:lang w:val="nl-NL"/>
         </w:rPr>
         <w:t>”</w:t>
@@ -4989,20 +5286,26 @@
     </w:p>
     <w:p>
       <w:pPr>
+        <w:ind w:left="720"/>
+        <w:rPr>
+          <w:lang w:val="nl-NL"/>
+        </w:rPr>
+      </w:pPr>
+      <w:r>
         <w:rPr>
           <w:b/>
           <w:bCs/>
           <w:lang w:val="nl-NL"/>
         </w:rPr>
-      </w:pPr>
-      <w:proofErr w:type="gramStart"/>
+        <w:t>Politi</w:t>
+      </w:r>
       <w:r>
         <w:rPr>
           <w:b/>
           <w:bCs/>
           <w:lang w:val="nl-NL"/>
         </w:rPr>
-        <w:t>Brandweer</w:t>
+        <w:t>e</w:t>
       </w:r>
       <w:r>
         <w:rPr>
@@ -5010,16 +5313,117 @@
           <w:bCs/>
           <w:lang w:val="nl-NL"/>
         </w:rPr>
-        <w:t xml:space="preserve"> /</w:t>
-      </w:r>
-      <w:proofErr w:type="gramEnd"/>
+        <w:t>:</w:t>
+      </w:r>
+      <w:r>
+        <w:rPr>
+          <w:lang w:val="nl-NL"/>
+        </w:rPr>
+        <w:br/>
+      </w:r>
+      <w:r>
+        <w:rPr>
+          <w:sz w:val="20"/>
+          <w:szCs w:val="20"/>
+          <w:lang w:val="nl-NL"/>
+        </w:rPr>
+        <w:t>“</w:t>
+      </w:r>
+      <w:r>
+        <w:rPr>
+          <w:sz w:val="20"/>
+          <w:szCs w:val="20"/>
+          <w:lang w:val="nl-NL"/>
+        </w:rPr>
+        <w:t>(^|\s|\()(</w:t>
+      </w:r>
+      <w:r>
+        <w:rPr>
+          <w:sz w:val="20"/>
+          <w:szCs w:val="20"/>
+          <w:lang w:val="nl-NL"/>
+        </w:rPr>
+        <w:t>voertuig|verkeer|</w:t>
+      </w:r>
+      <w:r>
+        <w:rPr>
+          <w:sz w:val="20"/>
+          <w:szCs w:val="20"/>
+          <w:lang w:val="nl-NL"/>
+        </w:rPr>
+        <w:t>ongeval</w:t>
+      </w:r>
+      <w:r>
+        <w:rPr>
+          <w:sz w:val="20"/>
+          <w:szCs w:val="20"/>
+          <w:lang w:val="nl-NL"/>
+        </w:rPr>
+        <w:t>|aanrijding|letsel</w:t>
+      </w:r>
+      <w:r>
+        <w:rPr>
+          <w:sz w:val="20"/>
+          <w:szCs w:val="20"/>
+          <w:lang w:val="nl-NL"/>
+        </w:rPr>
+        <w:t>|overval|(steek|schiet)</w:t>
+      </w:r>
+      <w:r>
+        <w:rPr>
+          <w:sz w:val="20"/>
+          <w:szCs w:val="20"/>
+          <w:lang w:val="nl-NL"/>
+        </w:rPr>
+        <w:t>(</w:t>
+      </w:r>
+      <w:r>
+        <w:rPr>
+          <w:sz w:val="20"/>
+          <w:szCs w:val="20"/>
+          <w:lang w:val="nl-NL"/>
+        </w:rPr>
+        <w:t>partij</w:t>
+      </w:r>
+      <w:r>
+        <w:rPr>
+          <w:sz w:val="20"/>
+          <w:szCs w:val="20"/>
+          <w:lang w:val="nl-NL"/>
+        </w:rPr>
+        <w:t>)?</w:t>
+      </w:r>
+      <w:r>
+        <w:rPr>
+          <w:sz w:val="20"/>
+          <w:szCs w:val="20"/>
+          <w:lang w:val="nl-NL"/>
+        </w:rPr>
+        <w:t>)</w:t>
+      </w:r>
+      <w:r>
+        <w:rPr>
+          <w:sz w:val="20"/>
+          <w:szCs w:val="20"/>
+          <w:lang w:val="nl-NL"/>
+        </w:rPr>
+        <w:t>”</w:t>
+      </w:r>
+    </w:p>
+    <w:p>
+      <w:pPr>
+        <w:ind w:left="720"/>
+        <w:rPr>
+          <w:lang w:val="nl-NL"/>
+        </w:rPr>
+      </w:pPr>
       <w:r>
         <w:rPr>
           <w:b/>
           <w:bCs/>
           <w:lang w:val="nl-NL"/>
         </w:rPr>
-        <w:t xml:space="preserve"> Politie / Kustwacht</w:t>
+        <w:t>Kustwacht</w:t>
       </w:r>
       <w:r>
         <w:rPr>
@@ -5027,59 +5431,104 @@
           <w:bCs/>
           <w:lang w:val="nl-NL"/>
         </w:rPr>
-        <w:t xml:space="preserve"> REGEX</w:t>
+        <w:t>:</w:t>
+      </w:r>
+      <w:r>
+        <w:rPr>
+          <w:b/>
+          <w:bCs/>
+          <w:lang w:val="nl-NL"/>
+        </w:rPr>
+        <w:br/>
+      </w:r>
+      <w:r>
+        <w:rPr>
+          <w:sz w:val="20"/>
+          <w:szCs w:val="20"/>
+          <w:lang w:val="nl-NL"/>
+        </w:rPr>
+        <w:t>“</w:t>
+      </w:r>
+      <w:r>
+        <w:rPr>
+          <w:sz w:val="20"/>
+          <w:szCs w:val="20"/>
+          <w:lang w:val="nl-NL"/>
+        </w:rPr>
+        <w:t>(^|\s|\()(</w:t>
+      </w:r>
+      <w:r>
+        <w:rPr>
+          <w:sz w:val="20"/>
+          <w:szCs w:val="20"/>
+          <w:lang w:val="nl-NL"/>
+        </w:rPr>
+        <w:t>vaar</w:t>
+      </w:r>
+      <w:r>
+        <w:rPr>
+          <w:sz w:val="20"/>
+          <w:szCs w:val="20"/>
+          <w:lang w:val="nl-NL"/>
+        </w:rPr>
+        <w:t>(tuig)?</w:t>
+      </w:r>
+      <w:r>
+        <w:rPr>
+          <w:sz w:val="20"/>
+          <w:szCs w:val="20"/>
+          <w:lang w:val="nl-NL"/>
+        </w:rPr>
+        <w:t>|(surf|zwem)(er)?</w:t>
+      </w:r>
+      <w:r>
+        <w:rPr>
+          <w:sz w:val="20"/>
+          <w:szCs w:val="20"/>
+          <w:lang w:val="nl-NL"/>
+        </w:rPr>
+        <w:t>|vermist|stuur|jacht|motor</w:t>
+      </w:r>
+      <w:r>
+        <w:rPr>
+          <w:sz w:val="20"/>
+          <w:szCs w:val="20"/>
+          <w:lang w:val="nl-NL"/>
+        </w:rPr>
+        <w:t>|water</w:t>
+      </w:r>
+      <w:r>
+        <w:rPr>
+          <w:sz w:val="20"/>
+          <w:szCs w:val="20"/>
+          <w:lang w:val="nl-NL"/>
+        </w:rPr>
+        <w:t>)</w:t>
+      </w:r>
+      <w:r>
+        <w:rPr>
+          <w:sz w:val="20"/>
+          <w:szCs w:val="20"/>
+          <w:lang w:val="nl-NL"/>
+        </w:rPr>
+        <w:t>”</w:t>
       </w:r>
     </w:p>
     <w:p>
       <w:pPr>
-        <w:ind w:left="720"/>
-        <w:rPr>
-          <w:lang w:val="nl-NL"/>
-        </w:rPr>
-      </w:pPr>
-      <w:r>
-        <w:rPr>
-          <w:lang w:val="nl-NL"/>
-        </w:rPr>
-        <w:t>“^P(RIO</w:t>
-      </w:r>
-      <w:proofErr w:type="gramStart"/>
-      <w:r>
-        <w:rPr>
-          <w:lang w:val="nl-NL"/>
-        </w:rPr>
-        <w:t>)?\</w:t>
-      </w:r>
-      <w:proofErr w:type="gramEnd"/>
-      <w:r>
-        <w:rPr>
-          <w:lang w:val="nl-NL"/>
-        </w:rPr>
-        <w:t>s?[1-</w:t>
-      </w:r>
-      <w:r>
-        <w:rPr>
-          <w:lang w:val="nl-NL"/>
-        </w:rPr>
-        <w:t>4</w:t>
-      </w:r>
-      <w:r>
-        <w:rPr>
-          <w:lang w:val="nl-NL"/>
-        </w:rPr>
-        <w:t>]</w:t>
-      </w:r>
-      <w:r>
-        <w:rPr>
-          <w:lang w:val="nl-NL"/>
-        </w:rPr>
-        <w:t>)</w:t>
-      </w:r>
-      <w:r>
-        <w:rPr>
-          <w:lang w:val="nl-NL"/>
-        </w:rPr>
-        <w:t>”</w:t>
+        <w:rPr>
+          <w:b/>
+          <w:bCs/>
+          <w:lang w:val="nl-NL"/>
+        </w:rPr>
+      </w:pPr>
+      <w:r>
+        <w:rPr>
+          <w:b/>
+          <w:bCs/>
+          <w:lang w:val="nl-NL"/>
+        </w:rPr>
+        <w:t>Onbekend</w:t>
       </w:r>
     </w:p>
     <w:p>
@@ -5091,611 +5540,40 @@
       </w:pPr>
       <w:r>
         <w:rPr>
-          <w:b/>
-          <w:bCs/>
-          <w:lang w:val="nl-NL"/>
-        </w:rPr>
-        <w:t xml:space="preserve">Let </w:t>
-      </w:r>
-      <w:r>
-        <w:rPr>
-          <w:b/>
-          <w:bCs/>
-          <w:lang w:val="nl-NL"/>
-        </w:rPr>
-        <w:t>o</w:t>
-      </w:r>
-      <w:r>
-        <w:rPr>
-          <w:b/>
-          <w:bCs/>
-          <w:lang w:val="nl-NL"/>
-        </w:rPr>
-        <w:t>p</w:t>
-      </w:r>
-      <w:r>
-        <w:rPr>
-          <w:b/>
-          <w:bCs/>
-          <w:lang w:val="nl-NL"/>
-        </w:rPr>
-        <w:t>:</w:t>
-      </w:r>
-      <w:r>
-        <w:rPr>
-          <w:lang w:val="nl-NL"/>
-        </w:rPr>
-        <w:t xml:space="preserve"> </w:t>
-      </w:r>
-      <w:r>
-        <w:rPr>
-          <w:lang w:val="nl-NL"/>
-        </w:rPr>
-        <w:t xml:space="preserve">Zowel </w:t>
-      </w:r>
-      <w:r>
-        <w:rPr>
-          <w:lang w:val="nl-NL"/>
-        </w:rPr>
-        <w:t xml:space="preserve">Politie, Brandweer </w:t>
-      </w:r>
-      <w:r>
-        <w:rPr>
-          <w:lang w:val="nl-NL"/>
-        </w:rPr>
-        <w:t>als</w:t>
-      </w:r>
-      <w:r>
-        <w:rPr>
-          <w:lang w:val="nl-NL"/>
-        </w:rPr>
-        <w:t xml:space="preserve"> Kustwacht </w:t>
+          <w:lang w:val="nl-NL"/>
+        </w:rPr>
+        <w:t xml:space="preserve">Wanneer geen van bovenstaande </w:t>
       </w:r>
       <w:proofErr w:type="spellStart"/>
       <w:r>
         <w:rPr>
           <w:lang w:val="nl-NL"/>
         </w:rPr>
-        <w:t>voeldoen</w:t>
+        <w:t>diciplines</w:t>
       </w:r>
       <w:proofErr w:type="spellEnd"/>
       <w:r>
         <w:rPr>
           <w:lang w:val="nl-NL"/>
         </w:rPr>
-        <w:t xml:space="preserve"> aan dit patroon. Switch daarom overeenkomstig en op volgorde</w:t>
-      </w:r>
-      <w:r>
-        <w:rPr>
-          <w:lang w:val="nl-NL"/>
-        </w:rPr>
-        <w:t xml:space="preserve"> van waarschijnlijkheid</w:t>
-      </w:r>
-      <w:r>
-        <w:rPr>
-          <w:lang w:val="nl-NL"/>
-        </w:rPr>
-        <w:t xml:space="preserve">. Bij een </w:t>
-      </w:r>
-      <w:proofErr w:type="spellStart"/>
-      <w:r>
-        <w:rPr>
-          <w:lang w:val="nl-NL"/>
-        </w:rPr>
-        <w:t>fail</w:t>
-      </w:r>
-      <w:proofErr w:type="spellEnd"/>
-      <w:r>
-        <w:rPr>
-          <w:lang w:val="nl-NL"/>
-        </w:rPr>
-        <w:t xml:space="preserve"> in alle gevallen, vallen we terug op Brandweer als resultaat, en kan deze </w:t>
-      </w:r>
-      <w:r>
-        <w:rPr>
-          <w:lang w:val="nl-NL"/>
-        </w:rPr>
-        <w:t xml:space="preserve">melding </w:t>
-      </w:r>
-      <w:r>
-        <w:rPr>
-          <w:lang w:val="nl-NL"/>
-        </w:rPr>
-        <w:t xml:space="preserve">als </w:t>
-      </w:r>
-      <w:proofErr w:type="gramStart"/>
-      <w:r>
-        <w:rPr>
-          <w:lang w:val="nl-NL"/>
-        </w:rPr>
-        <w:t>willekeurig /</w:t>
-      </w:r>
-      <w:proofErr w:type="gramEnd"/>
-      <w:r>
-        <w:rPr>
-          <w:lang w:val="nl-NL"/>
-        </w:rPr>
-        <w:t xml:space="preserve"> TBD worden beschouwd.</w:t>
+        <w:t xml:space="preserve"> kan worden bevestigd, val terug op “Onbekend”</w:t>
+      </w:r>
+      <w:r>
+        <w:rPr>
+          <w:lang w:val="nl-NL"/>
+        </w:rPr>
+        <w:t xml:space="preserve"> markeer als TBD.</w:t>
+      </w:r>
+      <w:r>
+        <w:rPr>
+          <w:lang w:val="nl-NL"/>
+        </w:rPr>
+        <w:br w:type="page"/>
       </w:r>
     </w:p>
     <w:p>
       <w:pPr>
-        <w:ind w:left="720"/>
-        <w:rPr>
-          <w:lang w:val="nl-NL"/>
-        </w:rPr>
-      </w:pPr>
-      <w:r>
-        <w:rPr>
-          <w:b/>
-          <w:bCs/>
-          <w:lang w:val="nl-NL"/>
-        </w:rPr>
-        <w:t>Brandwee</w:t>
-      </w:r>
-      <w:r>
-        <w:rPr>
-          <w:b/>
-          <w:bCs/>
-          <w:lang w:val="nl-NL"/>
-        </w:rPr>
-        <w:t>r</w:t>
-      </w:r>
-      <w:r>
-        <w:rPr>
-          <w:b/>
-          <w:bCs/>
-          <w:lang w:val="nl-NL"/>
-        </w:rPr>
-        <w:t>:</w:t>
-      </w:r>
-      <w:r>
-        <w:rPr>
-          <w:lang w:val="nl-NL"/>
-        </w:rPr>
-        <w:br/>
-      </w:r>
-      <w:r>
-        <w:rPr>
-          <w:sz w:val="20"/>
-          <w:szCs w:val="20"/>
-          <w:lang w:val="nl-NL"/>
-        </w:rPr>
-        <w:t>“</w:t>
-      </w:r>
-      <w:r>
-        <w:rPr>
-          <w:sz w:val="20"/>
-          <w:szCs w:val="20"/>
-          <w:lang w:val="nl-NL"/>
-        </w:rPr>
-        <w:t>brand|</w:t>
-      </w:r>
-      <w:r>
-        <w:rPr>
-          <w:sz w:val="20"/>
-          <w:szCs w:val="20"/>
-          <w:lang w:val="nl-NL"/>
-        </w:rPr>
-        <w:t>(^|\s|\</w:t>
-      </w:r>
-      <w:proofErr w:type="gramStart"/>
-      <w:r>
-        <w:rPr>
-          <w:sz w:val="20"/>
-          <w:szCs w:val="20"/>
-          <w:lang w:val="nl-NL"/>
-        </w:rPr>
-        <w:t>()(</w:t>
-      </w:r>
-      <w:proofErr w:type="gramEnd"/>
-      <w:r>
-        <w:rPr>
-          <w:sz w:val="20"/>
-          <w:szCs w:val="20"/>
-          <w:lang w:val="nl-NL"/>
-        </w:rPr>
-        <w:t>liftopsluiting|OMS\s|</w:t>
-      </w:r>
-      <w:r>
-        <w:rPr>
-          <w:sz w:val="20"/>
-          <w:szCs w:val="20"/>
-          <w:lang w:val="nl-NL"/>
-        </w:rPr>
-        <w:t>op</w:t>
-      </w:r>
-      <w:r>
-        <w:rPr>
-          <w:sz w:val="20"/>
-          <w:szCs w:val="20"/>
-          <w:lang w:val="nl-NL"/>
-        </w:rPr>
-        <w:t>s(ch</w:t>
-      </w:r>
-      <w:r>
-        <w:rPr>
-          <w:sz w:val="20"/>
-          <w:szCs w:val="20"/>
-          <w:lang w:val="nl-NL"/>
-        </w:rPr>
-        <w:t>aling</w:t>
-      </w:r>
-      <w:r>
-        <w:rPr>
-          <w:sz w:val="20"/>
-          <w:szCs w:val="20"/>
-          <w:lang w:val="nl-NL"/>
-        </w:rPr>
-        <w:t>|\.|\)</w:t>
-      </w:r>
-      <w:r>
-        <w:rPr>
-          <w:sz w:val="20"/>
-          <w:szCs w:val="20"/>
-          <w:lang w:val="nl-NL"/>
-        </w:rPr>
-        <w:t>|\s</w:t>
-      </w:r>
-      <w:r>
-        <w:rPr>
-          <w:sz w:val="20"/>
-          <w:szCs w:val="20"/>
-          <w:lang w:val="nl-NL"/>
-        </w:rPr>
-        <w:t>)?</w:t>
-      </w:r>
-      <w:r>
-        <w:rPr>
-          <w:sz w:val="20"/>
-          <w:szCs w:val="20"/>
-          <w:lang w:val="nl-NL"/>
-        </w:rPr>
-        <w:t>|kazern(e|\.)</w:t>
-      </w:r>
-      <w:r>
-        <w:rPr>
-          <w:sz w:val="20"/>
-          <w:szCs w:val="20"/>
-          <w:lang w:val="nl-NL"/>
-        </w:rPr>
-        <w:t>|herbez(\.|etting)</w:t>
-      </w:r>
-      <w:r>
-        <w:rPr>
-          <w:sz w:val="20"/>
-          <w:szCs w:val="20"/>
-          <w:lang w:val="nl-NL"/>
-        </w:rPr>
-        <w:t>|inci-</w:t>
-      </w:r>
-      <w:r>
-        <w:rPr>
-          <w:sz w:val="20"/>
-          <w:szCs w:val="20"/>
-          <w:lang w:val="nl-NL"/>
-        </w:rPr>
-        <w:t>)</w:t>
-      </w:r>
-      <w:r>
-        <w:rPr>
-          <w:sz w:val="20"/>
-          <w:szCs w:val="20"/>
-          <w:lang w:val="nl-NL"/>
-        </w:rPr>
-        <w:t>”</w:t>
-      </w:r>
-    </w:p>
-    <w:p>
-      <w:pPr>
-        <w:ind w:left="720"/>
-        <w:rPr>
-          <w:lang w:val="nl-NL"/>
-        </w:rPr>
-      </w:pPr>
-      <w:r>
-        <w:rPr>
-          <w:b/>
-          <w:bCs/>
-          <w:lang w:val="nl-NL"/>
-        </w:rPr>
-        <w:t>Politi</w:t>
-      </w:r>
-      <w:r>
-        <w:rPr>
-          <w:b/>
-          <w:bCs/>
-          <w:lang w:val="nl-NL"/>
-        </w:rPr>
-        <w:t>e</w:t>
-      </w:r>
-      <w:r>
-        <w:rPr>
-          <w:b/>
-          <w:bCs/>
-          <w:lang w:val="nl-NL"/>
-        </w:rPr>
-        <w:t>:</w:t>
-      </w:r>
-      <w:r>
-        <w:rPr>
-          <w:lang w:val="nl-NL"/>
-        </w:rPr>
-        <w:br/>
-      </w:r>
-      <w:r>
-        <w:rPr>
-          <w:sz w:val="20"/>
-          <w:szCs w:val="20"/>
-          <w:lang w:val="nl-NL"/>
-        </w:rPr>
-        <w:t>“</w:t>
-      </w:r>
-      <w:r>
-        <w:rPr>
-          <w:sz w:val="20"/>
-          <w:szCs w:val="20"/>
-          <w:lang w:val="nl-NL"/>
-        </w:rPr>
-        <w:t>(^|\s|\</w:t>
-      </w:r>
-      <w:proofErr w:type="gramStart"/>
-      <w:r>
-        <w:rPr>
-          <w:sz w:val="20"/>
-          <w:szCs w:val="20"/>
-          <w:lang w:val="nl-NL"/>
-        </w:rPr>
-        <w:t>()(</w:t>
-      </w:r>
-      <w:proofErr w:type="gramEnd"/>
-      <w:r>
-        <w:rPr>
-          <w:sz w:val="20"/>
-          <w:szCs w:val="20"/>
-          <w:lang w:val="nl-NL"/>
-        </w:rPr>
-        <w:t>voertuig|verkeer|</w:t>
-      </w:r>
-      <w:r>
-        <w:rPr>
-          <w:sz w:val="20"/>
-          <w:szCs w:val="20"/>
-          <w:lang w:val="nl-NL"/>
-        </w:rPr>
-        <w:t>ongeval</w:t>
-      </w:r>
-      <w:r>
-        <w:rPr>
-          <w:sz w:val="20"/>
-          <w:szCs w:val="20"/>
-          <w:lang w:val="nl-NL"/>
-        </w:rPr>
-        <w:t>|aanrijding|letsel</w:t>
-      </w:r>
-      <w:r>
-        <w:rPr>
-          <w:sz w:val="20"/>
-          <w:szCs w:val="20"/>
-          <w:lang w:val="nl-NL"/>
-        </w:rPr>
-        <w:t>|overval|(steek|schiet)</w:t>
-      </w:r>
-      <w:r>
-        <w:rPr>
-          <w:sz w:val="20"/>
-          <w:szCs w:val="20"/>
-          <w:lang w:val="nl-NL"/>
-        </w:rPr>
-        <w:t>(</w:t>
-      </w:r>
-      <w:r>
-        <w:rPr>
-          <w:sz w:val="20"/>
-          <w:szCs w:val="20"/>
-          <w:lang w:val="nl-NL"/>
-        </w:rPr>
-        <w:t>partij</w:t>
-      </w:r>
-      <w:r>
-        <w:rPr>
-          <w:sz w:val="20"/>
-          <w:szCs w:val="20"/>
-          <w:lang w:val="nl-NL"/>
-        </w:rPr>
-        <w:t>)?</w:t>
-      </w:r>
-      <w:r>
-        <w:rPr>
-          <w:sz w:val="20"/>
-          <w:szCs w:val="20"/>
-          <w:lang w:val="nl-NL"/>
-        </w:rPr>
-        <w:t>)</w:t>
-      </w:r>
-      <w:r>
-        <w:rPr>
-          <w:sz w:val="20"/>
-          <w:szCs w:val="20"/>
-          <w:lang w:val="nl-NL"/>
-        </w:rPr>
-        <w:t>”</w:t>
-      </w:r>
-    </w:p>
-    <w:p>
-      <w:pPr>
-        <w:ind w:left="720"/>
-        <w:rPr>
-          <w:lang w:val="nl-NL"/>
-        </w:rPr>
-      </w:pPr>
-      <w:r>
-        <w:rPr>
-          <w:b/>
-          <w:bCs/>
-          <w:lang w:val="nl-NL"/>
-        </w:rPr>
-        <w:t>Kustwacht</w:t>
-      </w:r>
-      <w:r>
-        <w:rPr>
-          <w:b/>
-          <w:bCs/>
-          <w:lang w:val="nl-NL"/>
-        </w:rPr>
-        <w:t>:</w:t>
-      </w:r>
-      <w:r>
-        <w:rPr>
-          <w:b/>
-          <w:bCs/>
-          <w:lang w:val="nl-NL"/>
-        </w:rPr>
-        <w:br/>
-      </w:r>
-      <w:r>
-        <w:rPr>
-          <w:sz w:val="20"/>
-          <w:szCs w:val="20"/>
-          <w:lang w:val="nl-NL"/>
-        </w:rPr>
-        <w:t>“</w:t>
-      </w:r>
-      <w:r>
-        <w:rPr>
-          <w:sz w:val="20"/>
-          <w:szCs w:val="20"/>
-          <w:lang w:val="nl-NL"/>
-        </w:rPr>
-        <w:t>(^|\s|\</w:t>
-      </w:r>
-      <w:proofErr w:type="gramStart"/>
-      <w:r>
-        <w:rPr>
-          <w:sz w:val="20"/>
-          <w:szCs w:val="20"/>
-          <w:lang w:val="nl-NL"/>
-        </w:rPr>
-        <w:t>()(</w:t>
-      </w:r>
-      <w:proofErr w:type="gramEnd"/>
-      <w:r>
-        <w:rPr>
-          <w:sz w:val="20"/>
-          <w:szCs w:val="20"/>
-          <w:lang w:val="nl-NL"/>
-        </w:rPr>
-        <w:t>vaar</w:t>
-      </w:r>
-      <w:r>
-        <w:rPr>
-          <w:sz w:val="20"/>
-          <w:szCs w:val="20"/>
-          <w:lang w:val="nl-NL"/>
-        </w:rPr>
-        <w:t>(tuig)?</w:t>
-      </w:r>
-      <w:r>
-        <w:rPr>
-          <w:sz w:val="20"/>
-          <w:szCs w:val="20"/>
-          <w:lang w:val="nl-NL"/>
-        </w:rPr>
-        <w:t>|(surf|zwem)(er)?</w:t>
-      </w:r>
-      <w:r>
-        <w:rPr>
-          <w:sz w:val="20"/>
-          <w:szCs w:val="20"/>
-          <w:lang w:val="nl-NL"/>
-        </w:rPr>
-        <w:t>|vermist|stuur|jacht|motor</w:t>
-      </w:r>
-      <w:r>
-        <w:rPr>
-          <w:sz w:val="20"/>
-          <w:szCs w:val="20"/>
-          <w:lang w:val="nl-NL"/>
-        </w:rPr>
-        <w:t>|water</w:t>
-      </w:r>
-      <w:r>
-        <w:rPr>
-          <w:sz w:val="20"/>
-          <w:szCs w:val="20"/>
-          <w:lang w:val="nl-NL"/>
-        </w:rPr>
-        <w:t>)</w:t>
-      </w:r>
-      <w:r>
-        <w:rPr>
-          <w:sz w:val="20"/>
-          <w:szCs w:val="20"/>
-          <w:lang w:val="nl-NL"/>
-        </w:rPr>
-        <w:t>”</w:t>
-      </w:r>
-    </w:p>
-    <w:p>
-      <w:pPr>
-        <w:rPr>
-          <w:b/>
-          <w:bCs/>
-          <w:lang w:val="nl-NL"/>
-        </w:rPr>
-      </w:pPr>
-      <w:r>
-        <w:rPr>
-          <w:b/>
-          <w:bCs/>
-          <w:lang w:val="nl-NL"/>
-        </w:rPr>
-        <w:t>Onbekend</w:t>
-      </w:r>
-    </w:p>
-    <w:p>
-      <w:pPr>
-        <w:ind w:left="720"/>
-        <w:rPr>
-          <w:lang w:val="nl-NL"/>
-        </w:rPr>
-      </w:pPr>
-      <w:r>
-        <w:rPr>
-          <w:lang w:val="nl-NL"/>
-        </w:rPr>
-        <w:t xml:space="preserve">Wanneer geen van bovenstaande </w:t>
-      </w:r>
-      <w:proofErr w:type="spellStart"/>
-      <w:r>
-        <w:rPr>
-          <w:lang w:val="nl-NL"/>
-        </w:rPr>
-        <w:t>diciplines</w:t>
-      </w:r>
-      <w:proofErr w:type="spellEnd"/>
-      <w:r>
-        <w:rPr>
-          <w:lang w:val="nl-NL"/>
-        </w:rPr>
-        <w:t xml:space="preserve"> kan worden bevestigd, val terug op “Onbekend”</w:t>
-      </w:r>
-      <w:r>
-        <w:rPr>
-          <w:lang w:val="nl-NL"/>
-        </w:rPr>
-        <w:t xml:space="preserve"> markeer als TBD.</w:t>
-      </w:r>
-      <w:r>
-        <w:rPr>
-          <w:lang w:val="nl-NL"/>
-        </w:rPr>
-        <w:br w:type="page"/>
-      </w:r>
-    </w:p>
-    <w:p>
-      <w:pPr>
-        <w:pStyle w:val="Heading2"/>
+        <w:pStyle w:val="Kop2"/>
       </w:pPr>
       <w:bookmarkStart w:id="5" w:name="_Toc17824269"/>
       <w:r>
@@ -5713,7 +5591,7 @@
     </w:p>
     <w:p>
       <w:pPr>
-        <w:pStyle w:val="Heading3"/>
+        <w:pStyle w:val="Kop3"/>
       </w:pPr>
       <w:bookmarkStart w:id="6" w:name="_Toc17824270"/>
       <w:r>
@@ -5729,7 +5607,6 @@
         </w:rPr>
       </w:pPr>
       <w:proofErr w:type="spellStart"/>
-      <w:proofErr w:type="gramStart"/>
       <w:r>
         <w:rPr>
           <w:lang w:val="nl-NL"/>
@@ -5737,7 +5614,6 @@
         <w:t>alsa</w:t>
       </w:r>
       <w:proofErr w:type="spellEnd"/>
-      <w:proofErr w:type="gramEnd"/>
       <w:r>
         <w:rPr>
           <w:lang w:val="nl-NL"/>
@@ -5809,7 +5685,7 @@
     </w:p>
     <w:p>
       <w:pPr>
-        <w:pStyle w:val="Heading3"/>
+        <w:pStyle w:val="Kop3"/>
       </w:pPr>
       <w:bookmarkStart w:id="7" w:name="_Toc17824271"/>
       <w:r>
@@ -5825,7 +5701,6 @@
         </w:rPr>
       </w:pPr>
       <w:proofErr w:type="spellStart"/>
-      <w:proofErr w:type="gramStart"/>
       <w:r>
         <w:rPr>
           <w:lang w:val="nl-NL"/>
@@ -5833,7 +5708,6 @@
         <w:t>cmake</w:t>
       </w:r>
       <w:proofErr w:type="spellEnd"/>
-      <w:proofErr w:type="gramEnd"/>
       <w:r>
         <w:rPr>
           <w:lang w:val="nl-NL"/>
@@ -5920,7 +5794,7 @@
     </w:p>
     <w:p>
       <w:pPr>
-        <w:pStyle w:val="Heading3"/>
+        <w:pStyle w:val="Kop3"/>
       </w:pPr>
       <w:bookmarkStart w:id="8" w:name="_Toc17824272"/>
       <w:r>
@@ -5938,14 +5812,12 @@
           <w:lang w:val="nl-NL"/>
         </w:rPr>
       </w:pPr>
-      <w:proofErr w:type="gramStart"/>
       <w:r>
         <w:rPr>
           <w:lang w:val="nl-NL"/>
         </w:rPr>
         <w:t>pip</w:t>
       </w:r>
-      <w:proofErr w:type="gramEnd"/>
     </w:p>
     <w:p>
       <w:pPr>
@@ -5955,7 +5827,6 @@
         </w:rPr>
       </w:pPr>
       <w:proofErr w:type="spellStart"/>
-      <w:proofErr w:type="gramStart"/>
       <w:r>
         <w:rPr>
           <w:lang w:val="nl-NL"/>
@@ -5963,7 +5834,6 @@
         <w:t>pygame</w:t>
       </w:r>
       <w:proofErr w:type="spellEnd"/>
-      <w:proofErr w:type="gramEnd"/>
       <w:r>
         <w:rPr>
           <w:lang w:val="nl-NL"/>
@@ -6068,6 +5938,34 @@
         </w:rPr>
         <w:t>-connector</w:t>
       </w:r>
+      <w:r>
+        <w:rPr>
+          <w:lang w:val="nl-NL"/>
+        </w:rPr>
+        <w:tab/>
+      </w:r>
+      <w:r>
+        <w:rPr>
+          <w:lang w:val="nl-NL"/>
+        </w:rPr>
+        <w:tab/>
+      </w:r>
+      <w:proofErr w:type="spellStart"/>
+      <w:r>
+        <w:rPr>
+          <w:lang w:val="nl-NL"/>
+        </w:rPr>
+        <w:t>py</w:t>
+      </w:r>
+      <w:bookmarkStart w:id="9" w:name="_GoBack"/>
+      <w:bookmarkEnd w:id="9"/>
+      <w:r>
+        <w:rPr>
+          <w:lang w:val="nl-NL"/>
+        </w:rPr>
+        <w:t>serial</w:t>
+      </w:r>
+      <w:proofErr w:type="spellEnd"/>
     </w:p>
     <w:p>
       <w:pPr>
@@ -6078,34 +5976,17 @@
     </w:p>
     <w:p>
       <w:pPr>
-        <w:pStyle w:val="Heading2"/>
-        <w:rPr>
-          <w:lang w:val="nl-NL"/>
-        </w:rPr>
-      </w:pPr>
-      <w:bookmarkStart w:id="9" w:name="_Toc17824273"/>
+        <w:pStyle w:val="Kop2"/>
+        <w:rPr>
+          <w:lang w:val="nl-NL"/>
+        </w:rPr>
+      </w:pPr>
+      <w:bookmarkStart w:id="10" w:name="_Toc17824273"/>
       <w:r>
         <w:rPr>
           <w:lang w:val="nl-NL"/>
         </w:rPr>
         <w:t>Setup Commands</w:t>
-      </w:r>
-      <w:bookmarkEnd w:id="9"/>
-    </w:p>
-    <w:p>
-      <w:pPr>
-        <w:rPr>
-          <w:lang w:val="nl-NL"/>
-        </w:rPr>
-      </w:pPr>
-    </w:p>
-    <w:p>
-      <w:pPr>
-        <w:pStyle w:val="Heading3"/>
-      </w:pPr>
-      <w:bookmarkStart w:id="10" w:name="_Toc17824274"/>
-      <w:r>
-        <w:t>Algemene Setup</w:t>
       </w:r>
       <w:bookmarkEnd w:id="10"/>
     </w:p>
@@ -6116,8 +5997,25 @@
         </w:rPr>
       </w:pPr>
     </w:p>
-    <w:bookmarkStart w:id="11" w:name="_MON_1627048523"/>
-    <w:bookmarkEnd w:id="11"/>
+    <w:p>
+      <w:pPr>
+        <w:pStyle w:val="Kop3"/>
+      </w:pPr>
+      <w:bookmarkStart w:id="11" w:name="_Toc17824274"/>
+      <w:r>
+        <w:t>Algemene Setup</w:t>
+      </w:r>
+      <w:bookmarkEnd w:id="11"/>
+    </w:p>
+    <w:p>
+      <w:pPr>
+        <w:rPr>
+          <w:lang w:val="nl-NL"/>
+        </w:rPr>
+      </w:pPr>
+    </w:p>
+    <w:bookmarkStart w:id="12" w:name="_MON_1627048523"/>
+    <w:bookmarkEnd w:id="12"/>
     <w:p>
       <w:pPr>
         <w:ind w:firstLine="57"/>
@@ -6149,10 +6047,10 @@
             <v:path o:extrusionok="f" gradientshapeok="t" o:connecttype="rect"/>
             <o:lock v:ext="edit" aspectratio="t"/>
           </v:shapetype>
-          <v:shape id="_x0000_i1025" type="#_x0000_t75" style="width:468pt;height:177.5pt" o:ole="">
+          <v:shape id="_x0000_i1025" type="#_x0000_t75" style="width:468pt;height:177.3pt" o:ole="">
             <v:imagedata r:id="rId10" o:title=""/>
           </v:shape>
-          <o:OLEObject Type="Embed" ProgID="Word.OpenDocumentText.12" ShapeID="_x0000_i1025" DrawAspect="Content" ObjectID="_1628438774" r:id="rId11"/>
+          <o:OLEObject Type="Embed" ProgID="Word.OpenDocumentText.12" ShapeID="_x0000_i1025" DrawAspect="Content" ObjectID="_1628628512" r:id="rId11"/>
         </w:object>
       </w:r>
     </w:p>
@@ -6172,18 +6070,18 @@
     </w:p>
     <w:p>
       <w:pPr>
-        <w:pStyle w:val="Heading3"/>
-      </w:pPr>
-      <w:bookmarkStart w:id="12" w:name="_Toc17824275"/>
+        <w:pStyle w:val="Kop3"/>
+      </w:pPr>
+      <w:bookmarkStart w:id="13" w:name="_Toc17824275"/>
       <w:r>
         <w:lastRenderedPageBreak/>
         <w:t>Radio Installeren</w:t>
       </w:r>
-      <w:bookmarkEnd w:id="12"/>
+      <w:bookmarkEnd w:id="13"/>
     </w:p>
     <w:p>
       <w:pPr>
-        <w:pStyle w:val="Heading1"/>
+        <w:pStyle w:val="Kop1"/>
       </w:pPr>
       <w:r>
         <w:t>Data Server</w:t>
@@ -6198,7 +6096,7 @@
     </w:p>
     <w:p>
       <w:pPr>
-        <w:pStyle w:val="Heading2"/>
+        <w:pStyle w:val="Kop2"/>
       </w:pPr>
       <w:r>
         <w:rPr>
@@ -6364,7 +6262,7 @@
     </w:p>
     <w:p>
       <w:pPr>
-        <w:pStyle w:val="Heading3"/>
+        <w:pStyle w:val="Kop3"/>
       </w:pPr>
       <w:proofErr w:type="spellStart"/>
       <w:r>
@@ -6407,26 +6305,12 @@
         <w:rPr>
           <w:lang w:val="nl-NL"/>
         </w:rPr>
-        <w:t xml:space="preserve">. Vanuit deze tabel gaan we verder processen, maar processen is makkelijker vanuit een database tabel dan een </w:t>
-      </w:r>
-      <w:proofErr w:type="gramStart"/>
-      <w:r>
-        <w:rPr>
-          <w:lang w:val="nl-NL"/>
-        </w:rPr>
-        <w:t>CSV file</w:t>
-      </w:r>
-      <w:proofErr w:type="gramEnd"/>
-      <w:r>
-        <w:rPr>
-          <w:lang w:val="nl-NL"/>
-        </w:rPr>
-        <w:t xml:space="preserve"> + dat we hiermee een kopie kunnen houden als we de processor runnen en proberen.</w:t>
+        <w:t>. Vanuit deze tabel gaan we verder processen, maar processen is makkelijker vanuit een database tabel dan een CSV file + dat we hiermee een kopie kunnen houden als we de processor runnen en proberen.</w:t>
       </w:r>
     </w:p>
     <w:tbl>
       <w:tblPr>
-        <w:tblStyle w:val="TableGrid"/>
+        <w:tblStyle w:val="Tabelraster"/>
         <w:tblW w:w="0" w:type="auto"/>
         <w:tblLook w:val="04A0" w:firstRow="1" w:lastRow="0" w:firstColumn="1" w:lastColumn="0" w:noHBand="0" w:noVBand="1"/>
       </w:tblPr>
@@ -6559,7 +6443,6 @@
               </w:rPr>
             </w:pPr>
             <w:proofErr w:type="spellStart"/>
-            <w:proofErr w:type="gramStart"/>
             <w:r>
               <w:rPr>
                 <w:lang w:val="nl-NL"/>
@@ -6571,14 +6454,7 @@
               <w:rPr>
                 <w:lang w:val="nl-NL"/>
               </w:rPr>
-              <w:t>(</w:t>
-            </w:r>
-            <w:proofErr w:type="gramEnd"/>
-            <w:r>
-              <w:rPr>
-                <w:lang w:val="nl-NL"/>
-              </w:rPr>
-              <w:t>5)</w:t>
+              <w:t>(5)</w:t>
             </w:r>
           </w:p>
         </w:tc>
@@ -6593,7 +6469,6 @@
               </w:rPr>
             </w:pPr>
             <w:proofErr w:type="spellStart"/>
-            <w:proofErr w:type="gramStart"/>
             <w:r>
               <w:rPr>
                 <w:lang w:val="nl-NL"/>
@@ -6605,14 +6480,7 @@
               <w:rPr>
                 <w:lang w:val="nl-NL"/>
               </w:rPr>
-              <w:t>(</w:t>
-            </w:r>
-            <w:proofErr w:type="gramEnd"/>
-            <w:r>
-              <w:rPr>
-                <w:lang w:val="nl-NL"/>
-              </w:rPr>
-              <w:t>64)</w:t>
+              <w:t>(64)</w:t>
             </w:r>
           </w:p>
         </w:tc>
@@ -6627,7 +6495,6 @@
               </w:rPr>
             </w:pPr>
             <w:proofErr w:type="spellStart"/>
-            <w:proofErr w:type="gramStart"/>
             <w:r>
               <w:rPr>
                 <w:lang w:val="nl-NL"/>
@@ -6639,14 +6506,7 @@
               <w:rPr>
                 <w:lang w:val="nl-NL"/>
               </w:rPr>
-              <w:t>(</w:t>
-            </w:r>
-            <w:proofErr w:type="gramEnd"/>
-            <w:r>
-              <w:rPr>
-                <w:lang w:val="nl-NL"/>
-              </w:rPr>
-              <w:t>128)</w:t>
+              <w:t>(128)</w:t>
             </w:r>
           </w:p>
         </w:tc>
@@ -6661,7 +6521,6 @@
               </w:rPr>
             </w:pPr>
             <w:proofErr w:type="spellStart"/>
-            <w:proofErr w:type="gramStart"/>
             <w:r>
               <w:rPr>
                 <w:lang w:val="nl-NL"/>
@@ -6673,14 +6532,7 @@
               <w:rPr>
                 <w:lang w:val="nl-NL"/>
               </w:rPr>
-              <w:t>(</w:t>
-            </w:r>
-            <w:proofErr w:type="gramEnd"/>
-            <w:r>
-              <w:rPr>
-                <w:lang w:val="nl-NL"/>
-              </w:rPr>
-              <w:t>128)</w:t>
+              <w:t>(128)</w:t>
             </w:r>
           </w:p>
         </w:tc>
@@ -6695,7 +6547,6 @@
               </w:rPr>
             </w:pPr>
             <w:proofErr w:type="spellStart"/>
-            <w:proofErr w:type="gramStart"/>
             <w:r>
               <w:rPr>
                 <w:lang w:val="nl-NL"/>
@@ -6707,14 +6558,7 @@
               <w:rPr>
                 <w:lang w:val="nl-NL"/>
               </w:rPr>
-              <w:t>(</w:t>
-            </w:r>
-            <w:proofErr w:type="gramEnd"/>
-            <w:r>
-              <w:rPr>
-                <w:lang w:val="nl-NL"/>
-              </w:rPr>
-              <w:t>256)</w:t>
+              <w:t>(256)</w:t>
             </w:r>
           </w:p>
         </w:tc>
@@ -6729,7 +6573,7 @@
     </w:p>
     <w:p>
       <w:pPr>
-        <w:pStyle w:val="Heading3"/>
+        <w:pStyle w:val="Kop3"/>
       </w:pPr>
       <w:proofErr w:type="spellStart"/>
       <w:r>
@@ -6757,7 +6601,7 @@
     </w:p>
     <w:p>
       <w:pPr>
-        <w:pStyle w:val="Heading3"/>
+        <w:pStyle w:val="Kop3"/>
       </w:pPr>
       <w:r>
         <w:t>Protocol</w:t>
@@ -6815,7 +6659,7 @@
     </w:p>
     <w:p>
       <w:pPr>
-        <w:pStyle w:val="ListParagraph"/>
+        <w:pStyle w:val="Lijstalinea"/>
         <w:numPr>
           <w:ilvl w:val="6"/>
           <w:numId w:val="4"/>
@@ -6838,8 +6682,6 @@
         </w:rPr>
         <w:t xml:space="preserve"> sheet 1 t/m 26 in 1 sheet</w:t>
       </w:r>
-      <w:bookmarkStart w:id="13" w:name="_GoBack"/>
-      <w:bookmarkEnd w:id="13"/>
     </w:p>
     <w:sectPr>
       <w:pgSz w:w="12240" w:h="15840"/>
@@ -6890,7 +6732,7 @@
     <w:sdtContent>
       <w:p>
         <w:pPr>
-          <w:pStyle w:val="Footer"/>
+          <w:pStyle w:val="Voettekst"/>
           <w:jc w:val="right"/>
         </w:pPr>
         <w:r>
@@ -6916,7 +6758,7 @@
   </w:sdt>
   <w:p>
     <w:pPr>
-      <w:pStyle w:val="Footer"/>
+      <w:pStyle w:val="Voettekst"/>
     </w:pPr>
   </w:p>
 </w:ftr>
@@ -7157,7 +6999,7 @@
     <w:lvl w:ilvl="0">
       <w:start w:val="1"/>
       <w:numFmt w:val="decimal"/>
-      <w:pStyle w:val="Heading1"/>
+      <w:pStyle w:val="Kop1"/>
       <w:suff w:val="space"/>
       <w:lvlText w:val="Groep %1:"/>
       <w:lvlJc w:val="left"/>
@@ -7175,7 +7017,7 @@
     <w:lvl w:ilvl="1">
       <w:start w:val="1"/>
       <w:numFmt w:val="upperRoman"/>
-      <w:pStyle w:val="Heading2"/>
+      <w:pStyle w:val="Kop2"/>
       <w:suff w:val="space"/>
       <w:lvlText w:val="Deel %2:"/>
       <w:lvlJc w:val="left"/>
@@ -7193,7 +7035,7 @@
     <w:lvl w:ilvl="2">
       <w:start w:val="1"/>
       <w:numFmt w:val="upperLetter"/>
-      <w:pStyle w:val="Heading3"/>
+      <w:pStyle w:val="Kop3"/>
       <w:suff w:val="space"/>
       <w:lvlText w:val="Sectie %3:"/>
       <w:lvlJc w:val="left"/>
@@ -7954,15 +7796,15 @@
     <w:lsdException w:name="Unresolved Mention" w:semiHidden="1" w:unhideWhenUsed="1"/>
     <w:lsdException w:name="Smart Link" w:semiHidden="1" w:unhideWhenUsed="1"/>
   </w:latentStyles>
-  <w:style w:type="paragraph" w:default="1" w:styleId="Normal">
+  <w:style w:type="paragraph" w:default="1" w:styleId="Standaard">
     <w:name w:val="Normal"/>
     <w:qFormat/>
   </w:style>
-  <w:style w:type="paragraph" w:styleId="Heading1">
+  <w:style w:type="paragraph" w:styleId="Kop1">
     <w:name w:val="heading 1"/>
-    <w:basedOn w:val="Normal"/>
-    <w:next w:val="Normal"/>
-    <w:link w:val="Heading1Char"/>
+    <w:basedOn w:val="Standaard"/>
+    <w:next w:val="Standaard"/>
+    <w:link w:val="Kop1Char"/>
     <w:uiPriority w:val="9"/>
     <w:qFormat/>
     <w:rsid w:val="00703577"/>
@@ -7986,11 +7828,11 @@
       <w:lang w:val="nl-NL"/>
     </w:rPr>
   </w:style>
-  <w:style w:type="paragraph" w:styleId="Heading2">
+  <w:style w:type="paragraph" w:styleId="Kop2">
     <w:name w:val="heading 2"/>
-    <w:basedOn w:val="Normal"/>
-    <w:next w:val="Normal"/>
-    <w:link w:val="Heading2Char"/>
+    <w:basedOn w:val="Standaard"/>
+    <w:next w:val="Standaard"/>
+    <w:link w:val="Kop2Char"/>
     <w:uiPriority w:val="9"/>
     <w:unhideWhenUsed/>
     <w:qFormat/>
@@ -8015,11 +7857,11 @@
       <w:szCs w:val="36"/>
     </w:rPr>
   </w:style>
-  <w:style w:type="paragraph" w:styleId="Heading3">
+  <w:style w:type="paragraph" w:styleId="Kop3">
     <w:name w:val="heading 3"/>
-    <w:basedOn w:val="Normal"/>
-    <w:next w:val="Normal"/>
-    <w:link w:val="Heading3Char"/>
+    <w:basedOn w:val="Standaard"/>
+    <w:next w:val="Standaard"/>
+    <w:link w:val="Kop3Char"/>
     <w:uiPriority w:val="9"/>
     <w:unhideWhenUsed/>
     <w:qFormat/>
@@ -8042,13 +7884,13 @@
       <w:lang w:val="nl-NL"/>
     </w:rPr>
   </w:style>
-  <w:style w:type="character" w:default="1" w:styleId="DefaultParagraphFont">
+  <w:style w:type="character" w:default="1" w:styleId="Standaardalinea-lettertype">
     <w:name w:val="Default Paragraph Font"/>
     <w:uiPriority w:val="1"/>
     <w:semiHidden/>
     <w:unhideWhenUsed/>
   </w:style>
-  <w:style w:type="table" w:default="1" w:styleId="TableNormal">
+  <w:style w:type="table" w:default="1" w:styleId="Standaardtabel">
     <w:name w:val="Normal Table"/>
     <w:uiPriority w:val="99"/>
     <w:semiHidden/>
@@ -8063,17 +7905,17 @@
       </w:tblCellMar>
     </w:tblPr>
   </w:style>
-  <w:style w:type="numbering" w:default="1" w:styleId="NoList">
+  <w:style w:type="numbering" w:default="1" w:styleId="Geenlijst">
     <w:name w:val="No List"/>
     <w:uiPriority w:val="99"/>
     <w:semiHidden/>
     <w:unhideWhenUsed/>
   </w:style>
-  <w:style w:type="paragraph" w:styleId="Title">
+  <w:style w:type="paragraph" w:styleId="Titel">
     <w:name w:val="Title"/>
-    <w:basedOn w:val="Normal"/>
-    <w:next w:val="Normal"/>
-    <w:link w:val="TitleChar"/>
+    <w:basedOn w:val="Standaard"/>
+    <w:next w:val="Standaard"/>
+    <w:link w:val="TitelChar"/>
     <w:uiPriority w:val="10"/>
     <w:qFormat/>
     <w:rsid w:val="0083119B"/>
@@ -8089,10 +7931,10 @@
       <w:szCs w:val="56"/>
     </w:rPr>
   </w:style>
-  <w:style w:type="character" w:customStyle="1" w:styleId="TitleChar">
-    <w:name w:val="Title Char"/>
-    <w:basedOn w:val="DefaultParagraphFont"/>
-    <w:link w:val="Title"/>
+  <w:style w:type="character" w:customStyle="1" w:styleId="TitelChar">
+    <w:name w:val="Titel Char"/>
+    <w:basedOn w:val="Standaardalinea-lettertype"/>
+    <w:link w:val="Titel"/>
     <w:uiPriority w:val="10"/>
     <w:rsid w:val="0083119B"/>
     <w:rPr>
@@ -8103,9 +7945,9 @@
       <w:szCs w:val="56"/>
     </w:rPr>
   </w:style>
-  <w:style w:type="paragraph" w:styleId="ListParagraph">
+  <w:style w:type="paragraph" w:styleId="Lijstalinea">
     <w:name w:val="List Paragraph"/>
-    <w:basedOn w:val="Normal"/>
+    <w:basedOn w:val="Standaard"/>
     <w:uiPriority w:val="34"/>
     <w:qFormat/>
     <w:rsid w:val="00667869"/>
@@ -8114,9 +7956,9 @@
       <w:contextualSpacing/>
     </w:pPr>
   </w:style>
-  <w:style w:type="table" w:styleId="TableGrid">
+  <w:style w:type="table" w:styleId="Tabelraster">
     <w:name w:val="Table Grid"/>
-    <w:basedOn w:val="TableNormal"/>
+    <w:basedOn w:val="Standaardtabel"/>
     <w:uiPriority w:val="39"/>
     <w:rsid w:val="007755A4"/>
     <w:pPr>
@@ -8133,9 +7975,9 @@
       </w:tblBorders>
     </w:tblPr>
   </w:style>
-  <w:style w:type="table" w:styleId="GridTable1Light">
+  <w:style w:type="table" w:styleId="Rastertabel1licht">
     <w:name w:val="Grid Table 1 Light"/>
-    <w:basedOn w:val="TableNormal"/>
+    <w:basedOn w:val="Standaardtabel"/>
     <w:uiPriority w:val="46"/>
     <w:rsid w:val="007755A4"/>
     <w:pPr>
@@ -8190,10 +8032,10 @@
       </w:rPr>
     </w:tblStylePr>
   </w:style>
-  <w:style w:type="character" w:customStyle="1" w:styleId="Heading1Char">
-    <w:name w:val="Heading 1 Char"/>
-    <w:basedOn w:val="DefaultParagraphFont"/>
-    <w:link w:val="Heading1"/>
+  <w:style w:type="character" w:customStyle="1" w:styleId="Kop1Char">
+    <w:name w:val="Kop 1 Char"/>
+    <w:basedOn w:val="Standaardalinea-lettertype"/>
+    <w:link w:val="Kop1"/>
     <w:uiPriority w:val="9"/>
     <w:rsid w:val="00703577"/>
     <w:rPr>
@@ -8207,10 +8049,10 @@
       <w:lang w:val="nl-NL"/>
     </w:rPr>
   </w:style>
-  <w:style w:type="character" w:customStyle="1" w:styleId="Heading2Char">
-    <w:name w:val="Heading 2 Char"/>
-    <w:basedOn w:val="DefaultParagraphFont"/>
-    <w:link w:val="Heading2"/>
+  <w:style w:type="character" w:customStyle="1" w:styleId="Kop2Char">
+    <w:name w:val="Kop 2 Char"/>
+    <w:basedOn w:val="Standaardalinea-lettertype"/>
+    <w:link w:val="Kop2"/>
     <w:uiPriority w:val="9"/>
     <w:rsid w:val="00703577"/>
     <w:rPr>
@@ -8223,10 +8065,10 @@
       <w:szCs w:val="36"/>
     </w:rPr>
   </w:style>
-  <w:style w:type="character" w:customStyle="1" w:styleId="Heading3Char">
-    <w:name w:val="Heading 3 Char"/>
-    <w:basedOn w:val="DefaultParagraphFont"/>
-    <w:link w:val="Heading3"/>
+  <w:style w:type="character" w:customStyle="1" w:styleId="Kop3Char">
+    <w:name w:val="Kop 3 Char"/>
+    <w:basedOn w:val="Standaardalinea-lettertype"/>
+    <w:link w:val="Kop3"/>
     <w:uiPriority w:val="9"/>
     <w:rsid w:val="007309ED"/>
     <w:rPr>
@@ -8237,10 +8079,10 @@
       <w:lang w:val="nl-NL"/>
     </w:rPr>
   </w:style>
-  <w:style w:type="paragraph" w:styleId="TOCHeading">
+  <w:style w:type="paragraph" w:styleId="Kopvaninhoudsopgave">
     <w:name w:val="TOC Heading"/>
-    <w:basedOn w:val="Heading1"/>
-    <w:next w:val="Normal"/>
+    <w:basedOn w:val="Kop1"/>
+    <w:next w:val="Standaard"/>
     <w:uiPriority w:val="39"/>
     <w:unhideWhenUsed/>
     <w:qFormat/>
@@ -8261,10 +8103,10 @@
       <w:lang w:val="en-US"/>
     </w:rPr>
   </w:style>
-  <w:style w:type="paragraph" w:styleId="TOC1">
+  <w:style w:type="paragraph" w:styleId="Inhopg1">
     <w:name w:val="toc 1"/>
-    <w:basedOn w:val="Normal"/>
-    <w:next w:val="Normal"/>
+    <w:basedOn w:val="Standaard"/>
+    <w:next w:val="Standaard"/>
     <w:autoRedefine/>
     <w:uiPriority w:val="39"/>
     <w:unhideWhenUsed/>
@@ -8273,10 +8115,10 @@
       <w:spacing w:after="100"/>
     </w:pPr>
   </w:style>
-  <w:style w:type="paragraph" w:styleId="TOC2">
+  <w:style w:type="paragraph" w:styleId="Inhopg2">
     <w:name w:val="toc 2"/>
-    <w:basedOn w:val="Normal"/>
-    <w:next w:val="Normal"/>
+    <w:basedOn w:val="Standaard"/>
+    <w:next w:val="Standaard"/>
     <w:autoRedefine/>
     <w:uiPriority w:val="39"/>
     <w:unhideWhenUsed/>
@@ -8288,7 +8130,7 @@
   </w:style>
   <w:style w:type="character" w:styleId="Hyperlink">
     <w:name w:val="Hyperlink"/>
-    <w:basedOn w:val="DefaultParagraphFont"/>
+    <w:basedOn w:val="Standaardalinea-lettertype"/>
     <w:uiPriority w:val="99"/>
     <w:unhideWhenUsed/>
     <w:rsid w:val="00820F95"/>
@@ -8297,10 +8139,10 @@
       <w:u w:val="single"/>
     </w:rPr>
   </w:style>
-  <w:style w:type="paragraph" w:styleId="Header">
+  <w:style w:type="paragraph" w:styleId="Koptekst">
     <w:name w:val="header"/>
-    <w:basedOn w:val="Normal"/>
-    <w:link w:val="HeaderChar"/>
+    <w:basedOn w:val="Standaard"/>
+    <w:link w:val="KoptekstChar"/>
     <w:uiPriority w:val="99"/>
     <w:unhideWhenUsed/>
     <w:rsid w:val="00E45B78"/>
@@ -8312,17 +8154,17 @@
       <w:spacing w:after="0" w:line="240" w:lineRule="auto"/>
     </w:pPr>
   </w:style>
-  <w:style w:type="character" w:customStyle="1" w:styleId="HeaderChar">
-    <w:name w:val="Header Char"/>
-    <w:basedOn w:val="DefaultParagraphFont"/>
-    <w:link w:val="Header"/>
+  <w:style w:type="character" w:customStyle="1" w:styleId="KoptekstChar">
+    <w:name w:val="Koptekst Char"/>
+    <w:basedOn w:val="Standaardalinea-lettertype"/>
+    <w:link w:val="Koptekst"/>
     <w:uiPriority w:val="99"/>
     <w:rsid w:val="00E45B78"/>
   </w:style>
-  <w:style w:type="paragraph" w:styleId="Footer">
+  <w:style w:type="paragraph" w:styleId="Voettekst">
     <w:name w:val="footer"/>
-    <w:basedOn w:val="Normal"/>
-    <w:link w:val="FooterChar"/>
+    <w:basedOn w:val="Standaard"/>
+    <w:link w:val="VoettekstChar"/>
     <w:uiPriority w:val="99"/>
     <w:unhideWhenUsed/>
     <w:rsid w:val="00E45B78"/>
@@ -8334,17 +8176,17 @@
       <w:spacing w:after="0" w:line="240" w:lineRule="auto"/>
     </w:pPr>
   </w:style>
-  <w:style w:type="character" w:customStyle="1" w:styleId="FooterChar">
-    <w:name w:val="Footer Char"/>
-    <w:basedOn w:val="DefaultParagraphFont"/>
-    <w:link w:val="Footer"/>
+  <w:style w:type="character" w:customStyle="1" w:styleId="VoettekstChar">
+    <w:name w:val="Voettekst Char"/>
+    <w:basedOn w:val="Standaardalinea-lettertype"/>
+    <w:link w:val="Voettekst"/>
     <w:uiPriority w:val="99"/>
     <w:rsid w:val="00E45B78"/>
   </w:style>
-  <w:style w:type="paragraph" w:styleId="TOC3">
+  <w:style w:type="paragraph" w:styleId="Inhopg3">
     <w:name w:val="toc 3"/>
-    <w:basedOn w:val="Normal"/>
-    <w:next w:val="Normal"/>
+    <w:basedOn w:val="Standaard"/>
+    <w:next w:val="Standaard"/>
     <w:autoRedefine/>
     <w:uiPriority w:val="39"/>
     <w:unhideWhenUsed/>
@@ -8354,9 +8196,9 @@
       <w:ind w:left="440"/>
     </w:pPr>
   </w:style>
-  <w:style w:type="character" w:styleId="UnresolvedMention">
+  <w:style w:type="character" w:styleId="Onopgelostemelding">
     <w:name w:val="Unresolved Mention"/>
-    <w:basedOn w:val="DefaultParagraphFont"/>
+    <w:basedOn w:val="Standaardalinea-lettertype"/>
     <w:uiPriority w:val="99"/>
     <w:semiHidden/>
     <w:unhideWhenUsed/>
@@ -8669,7 +8511,7 @@
 </file>
 
 <file path=customXml/itemProps1.xml><?xml version="1.0" encoding="utf-8"?>
-<ds:datastoreItem xmlns:ds="http://schemas.openxmlformats.org/officeDocument/2006/customXml" ds:itemID="{AEEAA69A-952C-4ECA-85E3-1731ADD6E16F}">
+<ds:datastoreItem xmlns:ds="http://schemas.openxmlformats.org/officeDocument/2006/customXml" ds:itemID="{730FBC1E-50DD-468D-BB1E-AF89B28507CE}">
   <ds:schemaRefs>
     <ds:schemaRef ds:uri="http://schemas.openxmlformats.org/officeDocument/2006/bibliography"/>
   </ds:schemaRefs>

</xml_diff>

<commit_message>
Added headers & minifixes
</commit_message>
<xml_diff>
--- a/Docs/Documentation.docx
+++ b/Docs/Documentation.docx
@@ -2364,9 +2364,7 @@
         </w:rPr>
         <w:t>s</w:t>
       </w:r>
-      <w:bookmarkStart w:id="3" w:name="_GoBack"/>
       <w:bookmarkEnd w:id="2"/>
-      <w:bookmarkEnd w:id="3"/>
     </w:p>
     <w:p>
       <w:pPr>
@@ -2379,7 +2377,7 @@
       <w:pPr>
         <w:pStyle w:val="Kop3"/>
       </w:pPr>
-      <w:bookmarkStart w:id="4" w:name="_Toc17824267"/>
+      <w:bookmarkStart w:id="3" w:name="_Toc17824267"/>
       <w:r>
         <w:t xml:space="preserve">ENUM </w:t>
       </w:r>
@@ -2387,7 +2385,7 @@
       <w:r>
         <w:t>Convention</w:t>
       </w:r>
-      <w:bookmarkEnd w:id="4"/>
+      <w:bookmarkEnd w:id="3"/>
       <w:proofErr w:type="spellEnd"/>
     </w:p>
     <w:p>
@@ -3117,7 +3115,16 @@
                 <w:color w:val="F7E709"/>
                 <w:lang w:val="nl-NL"/>
               </w:rPr>
-              <w:t>██</w:t>
+              <w:t>█</w:t>
+            </w:r>
+            <w:r>
+              <w:rPr>
+                <w:rFonts w:ascii="Arial" w:hAnsi="Arial" w:cs="Arial"/>
+                <w:noProof/>
+                <w:color w:val="F7DE40"/>
+                <w:lang w:val="nl-NL"/>
+              </w:rPr>
+              <w:t>█</w:t>
             </w:r>
             <w:r>
               <w:rPr>
@@ -3142,7 +3149,7 @@
                 <w:noProof/>
                 <w:lang w:val="nl-NL"/>
               </w:rPr>
-              <w:t>F7E709</w:t>
+              <w:t>F7DE40</w:t>
             </w:r>
           </w:p>
         </w:tc>
@@ -3362,6 +3369,8 @@
             </w:r>
           </w:p>
         </w:tc>
+        <w:bookmarkStart w:id="4" w:name="_GoBack"/>
+        <w:bookmarkEnd w:id="4"/>
       </w:tr>
       <w:tr>
         <w:tc>
@@ -4519,6 +4528,168 @@
                 <w:lang w:val="nl-NL"/>
               </w:rPr>
               <w:t>#FFFFFF</w:t>
+            </w:r>
+          </w:p>
+        </w:tc>
+      </w:tr>
+      <w:tr>
+        <w:tc>
+          <w:tcPr>
+            <w:cnfStyle w:val="001000000000" w:firstRow="0" w:lastRow="0" w:firstColumn="1" w:lastColumn="0" w:oddVBand="0" w:evenVBand="0" w:oddHBand="0" w:evenHBand="0" w:firstRowFirstColumn="0" w:firstRowLastColumn="0" w:lastRowFirstColumn="0" w:lastRowLastColumn="0"/>
+            <w:tcW w:w="846" w:type="dxa"/>
+          </w:tcPr>
+          <w:p>
+            <w:pPr>
+              <w:jc w:val="right"/>
+              <w:rPr>
+                <w:b w:val="0"/>
+                <w:bCs w:val="0"/>
+                <w:noProof/>
+                <w:lang w:val="nl-NL"/>
+              </w:rPr>
+            </w:pPr>
+            <w:r>
+              <w:rPr>
+                <w:b w:val="0"/>
+                <w:bCs w:val="0"/>
+                <w:noProof/>
+                <w:lang w:val="nl-NL"/>
+              </w:rPr>
+              <w:t>13</w:t>
+            </w:r>
+          </w:p>
+        </w:tc>
+        <w:tc>
+          <w:tcPr>
+            <w:tcW w:w="1388" w:type="dxa"/>
+          </w:tcPr>
+          <w:p>
+            <w:pPr>
+              <w:cnfStyle w:val="000000000000" w:firstRow="0" w:lastRow="0" w:firstColumn="0" w:lastColumn="0" w:oddVBand="0" w:evenVBand="0" w:oddHBand="0" w:evenHBand="0" w:firstRowFirstColumn="0" w:firstRowLastColumn="0" w:lastRowFirstColumn="0" w:lastRowLastColumn="0"/>
+              <w:rPr>
+                <w:noProof/>
+                <w:lang w:val="nl-NL"/>
+              </w:rPr>
+            </w:pPr>
+            <w:r>
+              <w:rPr>
+                <w:noProof/>
+                <w:lang w:val="nl-NL"/>
+              </w:rPr>
+              <w:t>RKR</w:t>
+            </w:r>
+          </w:p>
+        </w:tc>
+        <w:tc>
+          <w:tcPr>
+            <w:tcW w:w="2810" w:type="dxa"/>
+          </w:tcPr>
+          <w:p>
+            <w:pPr>
+              <w:cnfStyle w:val="000000000000" w:firstRow="0" w:lastRow="0" w:firstColumn="0" w:lastColumn="0" w:oddVBand="0" w:evenVBand="0" w:oddHBand="0" w:evenHBand="0" w:firstRowFirstColumn="0" w:firstRowLastColumn="0" w:lastRowFirstColumn="0" w:lastRowLastColumn="0"/>
+              <w:rPr>
+                <w:noProof/>
+                <w:lang w:val="nl-NL"/>
+              </w:rPr>
+            </w:pPr>
+            <w:r>
+              <w:rPr>
+                <w:noProof/>
+                <w:lang w:val="nl-NL"/>
+              </w:rPr>
+              <w:t>Nederlands Rode Kruis</w:t>
+            </w:r>
+          </w:p>
+        </w:tc>
+        <w:tc>
+          <w:tcPr>
+            <w:tcW w:w="2204" w:type="dxa"/>
+          </w:tcPr>
+          <w:p>
+            <w:pPr>
+              <w:cnfStyle w:val="000000000000" w:firstRow="0" w:lastRow="0" w:firstColumn="0" w:lastColumn="0" w:oddVBand="0" w:evenVBand="0" w:oddHBand="0" w:evenHBand="0" w:firstRowFirstColumn="0" w:firstRowLastColumn="0" w:lastRowFirstColumn="0" w:lastRowLastColumn="0"/>
+              <w:rPr>
+                <w:rFonts w:ascii="Arial" w:hAnsi="Arial" w:cs="Arial"/>
+                <w:noProof/>
+                <w:color w:val="0055FF"/>
+                <w:lang w:val="nl-NL"/>
+              </w:rPr>
+            </w:pPr>
+            <w:r>
+              <w:rPr>
+                <w:rFonts w:ascii="Arial" w:hAnsi="Arial" w:cs="Arial"/>
+                <w:noProof/>
+                <w:color w:val="FFFFFF" w:themeColor="background1"/>
+                <w:lang w:val="nl-NL"/>
+              </w:rPr>
+              <w:t>██</w:t>
+            </w:r>
+            <w:r>
+              <w:rPr>
+                <w:rFonts w:ascii="Arial" w:hAnsi="Arial" w:cs="Arial"/>
+                <w:noProof/>
+                <w:color w:val="FFFFFF" w:themeColor="background1"/>
+                <w:lang w:val="nl-NL"/>
+              </w:rPr>
+              <w:t xml:space="preserve"> </w:t>
+            </w:r>
+            <w:r>
+              <w:rPr>
+                <w:rFonts w:ascii="Arial" w:hAnsi="Arial" w:cs="Arial"/>
+                <w:noProof/>
+                <w:lang w:val="nl-NL"/>
+              </w:rPr>
+              <w:t>#FFFFFF</w:t>
+            </w:r>
+          </w:p>
+        </w:tc>
+        <w:tc>
+          <w:tcPr>
+            <w:tcW w:w="2102" w:type="dxa"/>
+          </w:tcPr>
+          <w:p>
+            <w:pPr>
+              <w:cnfStyle w:val="000000000000" w:firstRow="0" w:lastRow="0" w:firstColumn="0" w:lastColumn="0" w:oddVBand="0" w:evenVBand="0" w:oddHBand="0" w:evenHBand="0" w:firstRowFirstColumn="0" w:firstRowLastColumn="0" w:lastRowFirstColumn="0" w:lastRowLastColumn="0"/>
+              <w:rPr>
+                <w:rFonts w:ascii="Arial" w:hAnsi="Arial" w:cs="Arial"/>
+                <w:noProof/>
+                <w:color w:val="FFFFFF" w:themeColor="background1"/>
+                <w:lang w:val="nl-NL"/>
+              </w:rPr>
+            </w:pPr>
+            <w:r>
+              <w:rPr>
+                <w:rFonts w:ascii="Arial" w:hAnsi="Arial" w:cs="Arial"/>
+                <w:noProof/>
+                <w:color w:val="D83331"/>
+                <w:lang w:val="nl-NL"/>
+              </w:rPr>
+              <w:t>██</w:t>
+            </w:r>
+            <w:r>
+              <w:rPr>
+                <w:rFonts w:ascii="Arial" w:hAnsi="Arial" w:cs="Arial"/>
+                <w:noProof/>
+                <w:color w:val="D83331"/>
+                <w:lang w:val="nl-NL"/>
+              </w:rPr>
+              <w:t xml:space="preserve"> </w:t>
+            </w:r>
+            <w:r>
+              <w:rPr>
+                <w:rFonts w:ascii="Arial" w:hAnsi="Arial" w:cs="Arial"/>
+                <w:noProof/>
+                <w:lang w:val="nl-NL"/>
+              </w:rPr>
+              <w:t>#</w:t>
+            </w:r>
+            <w:r>
+              <w:rPr>
+                <w:rFonts w:ascii="Arial" w:hAnsi="Arial" w:cs="Arial"/>
+                <w:noProof/>
+                <w:lang w:val="nl-NL"/>
+              </w:rPr>
+              <w:t>D83331</w:t>
             </w:r>
           </w:p>
         </w:tc>
@@ -6374,7 +6545,7 @@
           <v:shape id="_x0000_i1025" type="#_x0000_t75" style="width:468pt;height:177.3pt" o:ole="">
             <v:imagedata r:id="rId10" o:title=""/>
           </v:shape>
-          <o:OLEObject Type="Embed" ProgID="Word.OpenDocumentText.12" ShapeID="_x0000_i1025" DrawAspect="Content" ObjectID="_1628722557" r:id="rId11"/>
+          <o:OLEObject Type="Embed" ProgID="Word.OpenDocumentText.12" ShapeID="_x0000_i1025" DrawAspect="Content" ObjectID="_1628884726" r:id="rId11"/>
         </w:object>
       </w:r>
     </w:p>
@@ -7848,6 +8019,7 @@
     <w:lsdException w:name="HTML Sample" w:semiHidden="1" w:unhideWhenUsed="1"/>
     <w:lsdException w:name="HTML Typewriter" w:semiHidden="1" w:unhideWhenUsed="1"/>
     <w:lsdException w:name="HTML Variable" w:semiHidden="1" w:unhideWhenUsed="1"/>
+    <w:lsdException w:name="Normal Table" w:semiHidden="1" w:unhideWhenUsed="1"/>
     <w:lsdException w:name="annotation subject" w:semiHidden="1" w:unhideWhenUsed="1"/>
     <w:lsdException w:name="No List" w:semiHidden="1" w:unhideWhenUsed="1"/>
     <w:lsdException w:name="Outline List 1" w:semiHidden="1" w:unhideWhenUsed="1"/>
@@ -7894,8 +8066,10 @@
     <w:lsdException w:name="Table Subtle 2" w:semiHidden="1" w:unhideWhenUsed="1"/>
     <w:lsdException w:name="Table Web 1" w:semiHidden="1" w:unhideWhenUsed="1"/>
     <w:lsdException w:name="Table Web 2" w:semiHidden="1" w:unhideWhenUsed="1"/>
+    <w:lsdException w:name="Table Web 3" w:semiHidden="1" w:unhideWhenUsed="1"/>
     <w:lsdException w:name="Balloon Text" w:semiHidden="1" w:unhideWhenUsed="1"/>
     <w:lsdException w:name="Table Grid" w:uiPriority="39"/>
+    <w:lsdException w:name="Table Theme" w:semiHidden="1" w:unhideWhenUsed="1"/>
     <w:lsdException w:name="Placeholder Text" w:semiHidden="1"/>
     <w:lsdException w:name="No Spacing" w:uiPriority="1" w:qFormat="1"/>
     <w:lsdException w:name="Light Shading" w:uiPriority="60"/>
@@ -8833,7 +9007,7 @@
 </file>
 
 <file path=customXml/itemProps1.xml><?xml version="1.0" encoding="utf-8"?>
-<ds:datastoreItem xmlns:ds="http://schemas.openxmlformats.org/officeDocument/2006/customXml" ds:itemID="{6398DEDC-1E8D-4E7F-A001-D8F25A6C6C77}">
+<ds:datastoreItem xmlns:ds="http://schemas.openxmlformats.org/officeDocument/2006/customXml" ds:itemID="{54BF55CC-A471-455F-B03E-41F0B833C469}">
   <ds:schemaRefs>
     <ds:schemaRef ds:uri="http://schemas.openxmlformats.org/officeDocument/2006/bibliography"/>
   </ds:schemaRefs>

</xml_diff>